<commit_message>
Dokumentáció módosítások és törlések
</commit_message>
<xml_diff>
--- a/Programozói dokumentáció.docx
+++ b/Programozói dokumentáció.docx
@@ -13,44 +13,7 @@
         <w:rPr>
           <w:lang w:val="hu-HU"/>
         </w:rPr>
-        <w:t xml:space="preserve">Programozói dokumentáció: </w:t>
-      </w:r>
-      <w:proofErr w:type="spellStart"/>
-      <w:r>
-        <w:rPr>
-          <w:lang w:val="hu-HU"/>
-        </w:rPr>
-        <w:t>Flappy</w:t>
-      </w:r>
-      <w:proofErr w:type="spellEnd"/>
-      <w:r>
-        <w:rPr>
-          <w:lang w:val="hu-HU"/>
-        </w:rPr>
-        <w:t xml:space="preserve"> </w:t>
-      </w:r>
-      <w:proofErr w:type="spellStart"/>
-      <w:r>
-        <w:rPr>
-          <w:lang w:val="hu-HU"/>
-        </w:rPr>
-        <w:t>Bird</w:t>
-      </w:r>
-      <w:proofErr w:type="spellEnd"/>
-    </w:p>
-    <w:p>
-      <w:pPr>
-        <w:pStyle w:val="Alcm"/>
-        <w:spacing w:after="600"/>
-        <w:rPr>
-          <w:lang w:val="hu-HU"/>
-        </w:rPr>
-      </w:pPr>
-      <w:r>
-        <w:rPr>
-          <w:lang w:val="hu-HU"/>
-        </w:rPr>
-        <w:t>Bogyó Sándor Lóránt – TG2CM4</w:t>
+        <w:t>Programozói dokumentáció: Flappy Bird</w:t>
       </w:r>
     </w:p>
     <w:p>
@@ -59,53 +22,13 @@
           <w:lang w:val="hu-HU"/>
         </w:rPr>
       </w:pPr>
+      <w:bookmarkStart w:id="0" w:name="_GoBack"/>
+      <w:bookmarkEnd w:id="0"/>
       <w:r>
         <w:rPr>
           <w:lang w:val="hu-HU"/>
         </w:rPr>
-        <w:t xml:space="preserve">A </w:t>
-      </w:r>
-      <w:proofErr w:type="spellStart"/>
-      <w:r>
-        <w:rPr>
-          <w:lang w:val="hu-HU"/>
-        </w:rPr>
-        <w:t>Flappy</w:t>
-      </w:r>
-      <w:proofErr w:type="spellEnd"/>
-      <w:r>
-        <w:rPr>
-          <w:lang w:val="hu-HU"/>
-        </w:rPr>
-        <w:t xml:space="preserve"> </w:t>
-      </w:r>
-      <w:proofErr w:type="spellStart"/>
-      <w:r>
-        <w:rPr>
-          <w:lang w:val="hu-HU"/>
-        </w:rPr>
-        <w:t>Bird</w:t>
-      </w:r>
-      <w:proofErr w:type="spellEnd"/>
-      <w:r>
-        <w:rPr>
-          <w:lang w:val="hu-HU"/>
-        </w:rPr>
-        <w:t xml:space="preserve"> játék elindításához szükséges a </w:t>
-      </w:r>
-      <w:proofErr w:type="spellStart"/>
-      <w:r>
-        <w:rPr>
-          <w:lang w:val="hu-HU"/>
-        </w:rPr>
-        <w:t>Pygame</w:t>
-      </w:r>
-      <w:proofErr w:type="spellEnd"/>
-      <w:r>
-        <w:rPr>
-          <w:lang w:val="hu-HU"/>
-        </w:rPr>
-        <w:t xml:space="preserve"> grafikus környezet. Ammenyiben ez telepítve van, a játék rögtön elkezdhető. </w:t>
+        <w:t xml:space="preserve">A Flappy Bird játék elindításához szükséges a Pygame grafikus környezet. Ammenyiben ez telepítve van, a játék rögtön elkezdhető. </w:t>
       </w:r>
     </w:p>
     <w:p>
@@ -125,21 +48,7 @@
         <w:rPr>
           <w:lang w:val="hu-HU"/>
         </w:rPr>
-        <w:t xml:space="preserve">A program egyik legfontosabb eleme, vagyis adatszerkezete az Objektum </w:t>
-      </w:r>
-      <w:proofErr w:type="spellStart"/>
-      <w:r>
-        <w:rPr>
-          <w:lang w:val="hu-HU"/>
-        </w:rPr>
-        <w:t>class</w:t>
-      </w:r>
-      <w:proofErr w:type="spellEnd"/>
-      <w:r>
-        <w:rPr>
-          <w:lang w:val="hu-HU"/>
-        </w:rPr>
-        <w:t>.</w:t>
+        <w:t>A program egyik legfontosabb eleme, vagyis adatszerkezete az Objektum class.</w:t>
       </w:r>
     </w:p>
     <w:p>
@@ -172,7 +81,6 @@
           <w:lang w:val="hu-HU" w:eastAsia="hu-HU"/>
         </w:rPr>
       </w:pPr>
-      <w:proofErr w:type="spellStart"/>
       <w:r>
         <w:rPr>
           <w:rFonts w:ascii="Consolas" w:eastAsia="Times New Roman" w:hAnsi="Consolas" w:cs="Courier New"/>
@@ -181,18 +89,7 @@
           <w:szCs w:val="20"/>
           <w:lang w:val="hu-HU" w:eastAsia="hu-HU"/>
         </w:rPr>
-        <w:t>class</w:t>
-      </w:r>
-      <w:proofErr w:type="spellEnd"/>
-      <w:r>
-        <w:rPr>
-          <w:rFonts w:ascii="Consolas" w:eastAsia="Times New Roman" w:hAnsi="Consolas" w:cs="Courier New"/>
-          <w:color w:val="CC7832"/>
-          <w:sz w:val="20"/>
-          <w:szCs w:val="20"/>
-          <w:lang w:val="hu-HU" w:eastAsia="hu-HU"/>
-        </w:rPr>
-        <w:t xml:space="preserve"> </w:t>
+        <w:t xml:space="preserve">class </w:t>
       </w:r>
       <w:r>
         <w:rPr>
@@ -215,7 +112,6 @@
         <w:br/>
         <w:t xml:space="preserve">    </w:t>
       </w:r>
-      <w:proofErr w:type="spellStart"/>
       <w:r>
         <w:rPr>
           <w:rFonts w:ascii="Consolas" w:eastAsia="Times New Roman" w:hAnsi="Consolas" w:cs="Courier New"/>
@@ -224,18 +120,7 @@
           <w:szCs w:val="20"/>
           <w:lang w:val="hu-HU" w:eastAsia="hu-HU"/>
         </w:rPr>
-        <w:t>def</w:t>
-      </w:r>
-      <w:proofErr w:type="spellEnd"/>
-      <w:r>
-        <w:rPr>
-          <w:rFonts w:ascii="Consolas" w:eastAsia="Times New Roman" w:hAnsi="Consolas" w:cs="Courier New"/>
-          <w:color w:val="CC7832"/>
-          <w:sz w:val="20"/>
-          <w:szCs w:val="20"/>
-          <w:lang w:val="hu-HU" w:eastAsia="hu-HU"/>
-        </w:rPr>
-        <w:t xml:space="preserve"> </w:t>
+        <w:t xml:space="preserve">def </w:t>
       </w:r>
       <w:r>
         <w:rPr>
@@ -245,40 +130,7 @@
           <w:szCs w:val="20"/>
           <w:lang w:val="hu-HU" w:eastAsia="hu-HU"/>
         </w:rPr>
-        <w:t>__</w:t>
-      </w:r>
-      <w:proofErr w:type="spellStart"/>
-      <w:r>
-        <w:rPr>
-          <w:rFonts w:ascii="Consolas" w:eastAsia="Times New Roman" w:hAnsi="Consolas" w:cs="Courier New"/>
-          <w:color w:val="B200B2"/>
-          <w:sz w:val="20"/>
-          <w:szCs w:val="20"/>
-          <w:lang w:val="hu-HU" w:eastAsia="hu-HU"/>
-        </w:rPr>
-        <w:t>init</w:t>
-      </w:r>
-      <w:proofErr w:type="spellEnd"/>
-      <w:r>
-        <w:rPr>
-          <w:rFonts w:ascii="Consolas" w:eastAsia="Times New Roman" w:hAnsi="Consolas" w:cs="Courier New"/>
-          <w:color w:val="B200B2"/>
-          <w:sz w:val="20"/>
-          <w:szCs w:val="20"/>
-          <w:lang w:val="hu-HU" w:eastAsia="hu-HU"/>
-        </w:rPr>
-        <w:t>_</w:t>
-      </w:r>
-      <w:proofErr w:type="gramStart"/>
-      <w:r>
-        <w:rPr>
-          <w:rFonts w:ascii="Consolas" w:eastAsia="Times New Roman" w:hAnsi="Consolas" w:cs="Courier New"/>
-          <w:color w:val="B200B2"/>
-          <w:sz w:val="20"/>
-          <w:szCs w:val="20"/>
-          <w:lang w:val="hu-HU" w:eastAsia="hu-HU"/>
-        </w:rPr>
-        <w:t>_</w:t>
+        <w:t>__init__</w:t>
       </w:r>
       <w:r>
         <w:rPr>
@@ -290,8 +142,6 @@
         </w:rPr>
         <w:t>(</w:t>
       </w:r>
-      <w:proofErr w:type="spellStart"/>
-      <w:proofErr w:type="gramEnd"/>
       <w:r>
         <w:rPr>
           <w:rFonts w:ascii="Consolas" w:eastAsia="Times New Roman" w:hAnsi="Consolas" w:cs="Courier New"/>
@@ -302,7 +152,6 @@
         </w:rPr>
         <w:t>self</w:t>
       </w:r>
-      <w:proofErr w:type="spellEnd"/>
       <w:r>
         <w:rPr>
           <w:rFonts w:ascii="Consolas" w:eastAsia="Times New Roman" w:hAnsi="Consolas" w:cs="Courier New"/>
@@ -313,7 +162,6 @@
         </w:rPr>
         <w:t xml:space="preserve">, </w:t>
       </w:r>
-      <w:proofErr w:type="spellStart"/>
       <w:r>
         <w:rPr>
           <w:rFonts w:ascii="Consolas" w:eastAsia="Times New Roman" w:hAnsi="Consolas" w:cs="Courier New"/>
@@ -324,7 +172,6 @@
         </w:rPr>
         <w:t>szelesseg</w:t>
       </w:r>
-      <w:proofErr w:type="spellEnd"/>
       <w:r>
         <w:rPr>
           <w:rFonts w:ascii="Consolas" w:eastAsia="Times New Roman" w:hAnsi="Consolas" w:cs="Courier New"/>
@@ -335,7 +182,6 @@
         </w:rPr>
         <w:t xml:space="preserve">, </w:t>
       </w:r>
-      <w:proofErr w:type="spellStart"/>
       <w:r>
         <w:rPr>
           <w:rFonts w:ascii="Consolas" w:eastAsia="Times New Roman" w:hAnsi="Consolas" w:cs="Courier New"/>
@@ -346,7 +192,6 @@
         </w:rPr>
         <w:t>magassag</w:t>
       </w:r>
-      <w:proofErr w:type="spellEnd"/>
       <w:r>
         <w:rPr>
           <w:rFonts w:ascii="Consolas" w:eastAsia="Times New Roman" w:hAnsi="Consolas" w:cs="Courier New"/>
@@ -357,7 +202,6 @@
         </w:rPr>
         <w:t xml:space="preserve">, </w:t>
       </w:r>
-      <w:proofErr w:type="spellStart"/>
       <w:r>
         <w:rPr>
           <w:rFonts w:ascii="Consolas" w:eastAsia="Times New Roman" w:hAnsi="Consolas" w:cs="Courier New"/>
@@ -366,18 +210,7 @@
           <w:szCs w:val="20"/>
           <w:lang w:val="hu-HU" w:eastAsia="hu-HU"/>
         </w:rPr>
-        <w:t>kep</w:t>
-      </w:r>
-      <w:proofErr w:type="spellEnd"/>
-      <w:r>
-        <w:rPr>
-          <w:rFonts w:ascii="Consolas" w:eastAsia="Times New Roman" w:hAnsi="Consolas" w:cs="Courier New"/>
-          <w:color w:val="A9B7C6"/>
-          <w:sz w:val="20"/>
-          <w:szCs w:val="20"/>
-          <w:lang w:val="hu-HU" w:eastAsia="hu-HU"/>
-        </w:rPr>
-        <w:t>):</w:t>
+        <w:t>kep):</w:t>
       </w:r>
       <w:r>
         <w:rPr>
@@ -390,7 +223,6 @@
         <w:br/>
         <w:t xml:space="preserve">        </w:t>
       </w:r>
-      <w:proofErr w:type="spellStart"/>
       <w:r>
         <w:rPr>
           <w:rFonts w:ascii="Consolas" w:eastAsia="Times New Roman" w:hAnsi="Consolas" w:cs="Courier New"/>
@@ -409,31 +241,8 @@
           <w:szCs w:val="20"/>
           <w:lang w:val="hu-HU" w:eastAsia="hu-HU"/>
         </w:rPr>
-        <w:t>.szelesseg</w:t>
+        <w:t>.szelesseg = szelesseg</w:t>
       </w:r>
-      <w:proofErr w:type="spellEnd"/>
-      <w:r>
-        <w:rPr>
-          <w:rFonts w:ascii="Consolas" w:eastAsia="Times New Roman" w:hAnsi="Consolas" w:cs="Courier New"/>
-          <w:color w:val="A9B7C6"/>
-          <w:sz w:val="20"/>
-          <w:szCs w:val="20"/>
-          <w:lang w:val="hu-HU" w:eastAsia="hu-HU"/>
-        </w:rPr>
-        <w:t xml:space="preserve"> = </w:t>
-      </w:r>
-      <w:proofErr w:type="spellStart"/>
-      <w:r>
-        <w:rPr>
-          <w:rFonts w:ascii="Consolas" w:eastAsia="Times New Roman" w:hAnsi="Consolas" w:cs="Courier New"/>
-          <w:color w:val="A9B7C6"/>
-          <w:sz w:val="20"/>
-          <w:szCs w:val="20"/>
-          <w:lang w:val="hu-HU" w:eastAsia="hu-HU"/>
-        </w:rPr>
-        <w:t>szelesseg</w:t>
-      </w:r>
-      <w:proofErr w:type="spellEnd"/>
       <w:r>
         <w:rPr>
           <w:rFonts w:ascii="Consolas" w:eastAsia="Times New Roman" w:hAnsi="Consolas" w:cs="Courier New"/>
@@ -445,7 +254,6 @@
         <w:br/>
         <w:t xml:space="preserve">        </w:t>
       </w:r>
-      <w:proofErr w:type="spellStart"/>
       <w:r>
         <w:rPr>
           <w:rFonts w:ascii="Consolas" w:eastAsia="Times New Roman" w:hAnsi="Consolas" w:cs="Courier New"/>
@@ -464,31 +272,8 @@
           <w:szCs w:val="20"/>
           <w:lang w:val="hu-HU" w:eastAsia="hu-HU"/>
         </w:rPr>
-        <w:t>.magassag</w:t>
+        <w:t>.magassag = magassag</w:t>
       </w:r>
-      <w:proofErr w:type="spellEnd"/>
-      <w:r>
-        <w:rPr>
-          <w:rFonts w:ascii="Consolas" w:eastAsia="Times New Roman" w:hAnsi="Consolas" w:cs="Courier New"/>
-          <w:color w:val="A9B7C6"/>
-          <w:sz w:val="20"/>
-          <w:szCs w:val="20"/>
-          <w:lang w:val="hu-HU" w:eastAsia="hu-HU"/>
-        </w:rPr>
-        <w:t xml:space="preserve"> = </w:t>
-      </w:r>
-      <w:proofErr w:type="spellStart"/>
-      <w:r>
-        <w:rPr>
-          <w:rFonts w:ascii="Consolas" w:eastAsia="Times New Roman" w:hAnsi="Consolas" w:cs="Courier New"/>
-          <w:color w:val="A9B7C6"/>
-          <w:sz w:val="20"/>
-          <w:szCs w:val="20"/>
-          <w:lang w:val="hu-HU" w:eastAsia="hu-HU"/>
-        </w:rPr>
-        <w:t>magassag</w:t>
-      </w:r>
-      <w:proofErr w:type="spellEnd"/>
       <w:r>
         <w:rPr>
           <w:rFonts w:ascii="Consolas" w:eastAsia="Times New Roman" w:hAnsi="Consolas" w:cs="Courier New"/>
@@ -500,7 +285,6 @@
         <w:br/>
         <w:t xml:space="preserve">        </w:t>
       </w:r>
-      <w:proofErr w:type="spellStart"/>
       <w:r>
         <w:rPr>
           <w:rFonts w:ascii="Consolas" w:eastAsia="Times New Roman" w:hAnsi="Consolas" w:cs="Courier New"/>
@@ -519,31 +303,8 @@
           <w:szCs w:val="20"/>
           <w:lang w:val="hu-HU" w:eastAsia="hu-HU"/>
         </w:rPr>
-        <w:t>.kep</w:t>
+        <w:t>.kep = kep</w:t>
       </w:r>
-      <w:proofErr w:type="spellEnd"/>
-      <w:r>
-        <w:rPr>
-          <w:rFonts w:ascii="Consolas" w:eastAsia="Times New Roman" w:hAnsi="Consolas" w:cs="Courier New"/>
-          <w:color w:val="A9B7C6"/>
-          <w:sz w:val="20"/>
-          <w:szCs w:val="20"/>
-          <w:lang w:val="hu-HU" w:eastAsia="hu-HU"/>
-        </w:rPr>
-        <w:t xml:space="preserve"> = </w:t>
-      </w:r>
-      <w:proofErr w:type="spellStart"/>
-      <w:r>
-        <w:rPr>
-          <w:rFonts w:ascii="Consolas" w:eastAsia="Times New Roman" w:hAnsi="Consolas" w:cs="Courier New"/>
-          <w:color w:val="A9B7C6"/>
-          <w:sz w:val="20"/>
-          <w:szCs w:val="20"/>
-          <w:lang w:val="hu-HU" w:eastAsia="hu-HU"/>
-        </w:rPr>
-        <w:t>kep</w:t>
-      </w:r>
-      <w:proofErr w:type="spellEnd"/>
     </w:p>
     <w:p>
       <w:pPr>
@@ -562,21 +323,7 @@
         <w:rPr>
           <w:lang w:val="hu-HU"/>
         </w:rPr>
-        <w:t>Ennek segítségével tároljuk el egy elemhez, vagyis Objektumhoz a pontos pozíciót az ablakban (</w:t>
-      </w:r>
-      <w:proofErr w:type="gramStart"/>
-      <w:r>
-        <w:rPr>
-          <w:lang w:val="hu-HU"/>
-        </w:rPr>
-        <w:t>szélesség,</w:t>
-      </w:r>
-      <w:proofErr w:type="gramEnd"/>
-      <w:r>
-        <w:rPr>
-          <w:lang w:val="hu-HU"/>
-        </w:rPr>
-        <w:t xml:space="preserve"> és magasság), illetve az elem képét is. A madár, a csövek, a talaj, és minden ehhez tartozik. </w:t>
+        <w:t xml:space="preserve">Ennek segítségével tároljuk el egy elemhez, vagyis Objektumhoz a pontos pozíciót az ablakban (szélesség, és magasság), illetve az elem képét is. A madár, a csövek, a talaj, és minden ehhez tartozik. </w:t>
       </w:r>
     </w:p>
     <w:p>
@@ -589,49 +336,13 @@
         <w:rPr>
           <w:lang w:val="hu-HU"/>
         </w:rPr>
-        <w:t xml:space="preserve">A másik fontos eleme a programnak a </w:t>
+        <w:t>A másik fontos eleme a programnak a Valasztas class</w:t>
       </w:r>
-      <w:proofErr w:type="spellStart"/>
       <w:r>
         <w:rPr>
           <w:lang w:val="hu-HU"/>
         </w:rPr>
-        <w:t>Valasztas</w:t>
-      </w:r>
-      <w:proofErr w:type="spellEnd"/>
-      <w:r>
-        <w:rPr>
-          <w:lang w:val="hu-HU"/>
-        </w:rPr>
-        <w:t xml:space="preserve"> </w:t>
-      </w:r>
-      <w:proofErr w:type="spellStart"/>
-      <w:r>
-        <w:rPr>
-          <w:lang w:val="hu-HU"/>
-        </w:rPr>
-        <w:t>class</w:t>
-      </w:r>
-      <w:proofErr w:type="spellEnd"/>
-      <w:r>
-        <w:rPr>
-          <w:lang w:val="hu-HU"/>
-        </w:rPr>
-        <w:t xml:space="preserve"> (main </w:t>
-      </w:r>
-      <w:proofErr w:type="spellStart"/>
-      <w:r>
-        <w:rPr>
-          <w:lang w:val="hu-HU"/>
-        </w:rPr>
-        <w:t>fv</w:t>
-      </w:r>
-      <w:proofErr w:type="spellEnd"/>
-      <w:r>
-        <w:rPr>
-          <w:lang w:val="hu-HU"/>
-        </w:rPr>
-        <w:t>.)</w:t>
+        <w:t xml:space="preserve"> (main fv.)</w:t>
       </w:r>
       <w:r>
         <w:rPr>
@@ -670,7 +381,6 @@
           <w:lang w:val="hu-HU" w:eastAsia="hu-HU"/>
         </w:rPr>
       </w:pPr>
-      <w:proofErr w:type="spellStart"/>
       <w:r>
         <w:rPr>
           <w:rFonts w:ascii="Consolas" w:eastAsia="Times New Roman" w:hAnsi="Consolas" w:cs="Courier New"/>
@@ -679,20 +389,8 @@
           <w:szCs w:val="20"/>
           <w:lang w:val="hu-HU" w:eastAsia="hu-HU"/>
         </w:rPr>
-        <w:t>class</w:t>
+        <w:t xml:space="preserve">class </w:t>
       </w:r>
-      <w:proofErr w:type="spellEnd"/>
-      <w:r>
-        <w:rPr>
-          <w:rFonts w:ascii="Consolas" w:eastAsia="Times New Roman" w:hAnsi="Consolas" w:cs="Courier New"/>
-          <w:color w:val="CC7832"/>
-          <w:sz w:val="20"/>
-          <w:szCs w:val="20"/>
-          <w:lang w:val="hu-HU" w:eastAsia="hu-HU"/>
-        </w:rPr>
-        <w:t xml:space="preserve"> </w:t>
-      </w:r>
-      <w:proofErr w:type="spellStart"/>
       <w:r>
         <w:rPr>
           <w:rFonts w:ascii="Consolas" w:eastAsia="Times New Roman" w:hAnsi="Consolas" w:cs="Courier New"/>
@@ -701,18 +399,7 @@
           <w:szCs w:val="20"/>
           <w:lang w:val="hu-HU" w:eastAsia="hu-HU"/>
         </w:rPr>
-        <w:t>Valasztas</w:t>
-      </w:r>
-      <w:proofErr w:type="spellEnd"/>
-      <w:r>
-        <w:rPr>
-          <w:rFonts w:ascii="Consolas" w:eastAsia="Times New Roman" w:hAnsi="Consolas" w:cs="Courier New"/>
-          <w:color w:val="A9B7C6"/>
-          <w:sz w:val="20"/>
-          <w:szCs w:val="20"/>
-          <w:lang w:val="hu-HU" w:eastAsia="hu-HU"/>
-        </w:rPr>
-        <w:t>:</w:t>
+        <w:t>Valasztas:</w:t>
       </w:r>
       <w:r>
         <w:rPr>
@@ -723,29 +410,7 @@
           <w:lang w:val="hu-HU" w:eastAsia="hu-HU"/>
         </w:rPr>
         <w:br/>
-        <w:t xml:space="preserve">    </w:t>
-      </w:r>
-      <w:proofErr w:type="spellStart"/>
-      <w:r>
-        <w:rPr>
-          <w:rFonts w:ascii="Consolas" w:eastAsia="Times New Roman" w:hAnsi="Consolas" w:cs="Courier New"/>
-          <w:color w:val="A9B7C6"/>
-          <w:sz w:val="20"/>
-          <w:szCs w:val="20"/>
-          <w:lang w:val="hu-HU" w:eastAsia="hu-HU"/>
-        </w:rPr>
-        <w:t>fomenu</w:t>
-      </w:r>
-      <w:proofErr w:type="spellEnd"/>
-      <w:r>
-        <w:rPr>
-          <w:rFonts w:ascii="Consolas" w:eastAsia="Times New Roman" w:hAnsi="Consolas" w:cs="Courier New"/>
-          <w:color w:val="A9B7C6"/>
-          <w:sz w:val="20"/>
-          <w:szCs w:val="20"/>
-          <w:lang w:val="hu-HU" w:eastAsia="hu-HU"/>
-        </w:rPr>
-        <w:t xml:space="preserve"> = </w:t>
+        <w:t xml:space="preserve">    fomenu = </w:t>
       </w:r>
       <w:r>
         <w:rPr>
@@ -768,7 +433,6 @@
         <w:br/>
         <w:t xml:space="preserve">    </w:t>
       </w:r>
-      <w:proofErr w:type="spellStart"/>
       <w:r>
         <w:rPr>
           <w:rFonts w:ascii="Consolas" w:eastAsia="Times New Roman" w:hAnsi="Consolas" w:cs="Courier New"/>
@@ -777,18 +441,7 @@
           <w:szCs w:val="20"/>
           <w:lang w:val="hu-HU" w:eastAsia="hu-HU"/>
         </w:rPr>
-        <w:t>jatek</w:t>
-      </w:r>
-      <w:proofErr w:type="spellEnd"/>
-      <w:r>
-        <w:rPr>
-          <w:rFonts w:ascii="Consolas" w:eastAsia="Times New Roman" w:hAnsi="Consolas" w:cs="Courier New"/>
-          <w:color w:val="A9B7C6"/>
-          <w:sz w:val="20"/>
-          <w:szCs w:val="20"/>
-          <w:lang w:val="hu-HU" w:eastAsia="hu-HU"/>
-        </w:rPr>
-        <w:t xml:space="preserve"> = </w:t>
+        <w:t xml:space="preserve">jatek = </w:t>
       </w:r>
       <w:r>
         <w:rPr>
@@ -811,7 +464,6 @@
         <w:br/>
         <w:t xml:space="preserve">    </w:t>
       </w:r>
-      <w:proofErr w:type="spellStart"/>
       <w:r>
         <w:rPr>
           <w:rFonts w:ascii="Consolas" w:eastAsia="Times New Roman" w:hAnsi="Consolas" w:cs="Courier New"/>
@@ -820,18 +472,7 @@
           <w:szCs w:val="20"/>
           <w:lang w:val="hu-HU" w:eastAsia="hu-HU"/>
         </w:rPr>
-        <w:t>gamover</w:t>
-      </w:r>
-      <w:proofErr w:type="spellEnd"/>
-      <w:r>
-        <w:rPr>
-          <w:rFonts w:ascii="Consolas" w:eastAsia="Times New Roman" w:hAnsi="Consolas" w:cs="Courier New"/>
-          <w:color w:val="A9B7C6"/>
-          <w:sz w:val="20"/>
-          <w:szCs w:val="20"/>
-          <w:lang w:val="hu-HU" w:eastAsia="hu-HU"/>
-        </w:rPr>
-        <w:t xml:space="preserve"> = </w:t>
+        <w:t xml:space="preserve">gamover = </w:t>
       </w:r>
       <w:r>
         <w:rPr>
@@ -854,7 +495,6 @@
         <w:br/>
         <w:t xml:space="preserve">    </w:t>
       </w:r>
-      <w:proofErr w:type="spellStart"/>
       <w:r>
         <w:rPr>
           <w:rFonts w:ascii="Consolas" w:eastAsia="Times New Roman" w:hAnsi="Consolas" w:cs="Courier New"/>
@@ -863,18 +503,7 @@
           <w:szCs w:val="20"/>
           <w:lang w:val="hu-HU" w:eastAsia="hu-HU"/>
         </w:rPr>
-        <w:t>eredmeny</w:t>
-      </w:r>
-      <w:proofErr w:type="spellEnd"/>
-      <w:r>
-        <w:rPr>
-          <w:rFonts w:ascii="Consolas" w:eastAsia="Times New Roman" w:hAnsi="Consolas" w:cs="Courier New"/>
-          <w:color w:val="A9B7C6"/>
-          <w:sz w:val="20"/>
-          <w:szCs w:val="20"/>
-          <w:lang w:val="hu-HU" w:eastAsia="hu-HU"/>
-        </w:rPr>
-        <w:t xml:space="preserve"> = </w:t>
+        <w:t xml:space="preserve">eredmeny = </w:t>
       </w:r>
       <w:r>
         <w:rPr>
@@ -904,77 +533,7 @@
         <w:rPr>
           <w:lang w:val="hu-HU"/>
         </w:rPr>
-        <w:t xml:space="preserve">A main függvény ennek segítségével hívja meg a megfelelő menüpontot a programban. </w:t>
-      </w:r>
-      <w:proofErr w:type="gramStart"/>
-      <w:r>
-        <w:rPr>
-          <w:lang w:val="hu-HU"/>
-        </w:rPr>
-        <w:t>Például</w:t>
-      </w:r>
-      <w:proofErr w:type="gramEnd"/>
-      <w:r>
-        <w:rPr>
-          <w:lang w:val="hu-HU"/>
-        </w:rPr>
-        <w:t xml:space="preserve"> ha a felhasználó a főmenüben a játék gombra kattint, a </w:t>
-      </w:r>
-      <w:proofErr w:type="spellStart"/>
-      <w:r>
-        <w:rPr>
-          <w:lang w:val="hu-HU"/>
-        </w:rPr>
-        <w:t>fomenu</w:t>
-      </w:r>
-      <w:proofErr w:type="spellEnd"/>
-      <w:r>
-        <w:rPr>
-          <w:lang w:val="hu-HU"/>
-        </w:rPr>
-        <w:t xml:space="preserve"> függvény visszatéríti a </w:t>
-      </w:r>
-      <w:proofErr w:type="spellStart"/>
-      <w:r>
-        <w:rPr>
-          <w:lang w:val="hu-HU"/>
-        </w:rPr>
-        <w:t>jatek</w:t>
-      </w:r>
-      <w:proofErr w:type="spellEnd"/>
-      <w:r>
-        <w:rPr>
-          <w:lang w:val="hu-HU"/>
-        </w:rPr>
-        <w:t xml:space="preserve"> függvény számát a main függvénynek, a main függvény pedig meghívja a </w:t>
-      </w:r>
-      <w:proofErr w:type="spellStart"/>
-      <w:r>
-        <w:rPr>
-          <w:lang w:val="hu-HU"/>
-        </w:rPr>
-        <w:t>jatek</w:t>
-      </w:r>
-      <w:proofErr w:type="spellEnd"/>
-      <w:r>
-        <w:rPr>
-          <w:lang w:val="hu-HU"/>
-        </w:rPr>
-        <w:t xml:space="preserve">-ot miután a </w:t>
-      </w:r>
-      <w:proofErr w:type="spellStart"/>
-      <w:r>
-        <w:rPr>
-          <w:lang w:val="hu-HU"/>
-        </w:rPr>
-        <w:t>valasztas</w:t>
-      </w:r>
-      <w:proofErr w:type="spellEnd"/>
-      <w:r>
-        <w:rPr>
-          <w:lang w:val="hu-HU"/>
-        </w:rPr>
-        <w:t xml:space="preserve"> átváltozott.</w:t>
+        <w:t>A main függvény ennek segítségével hívja meg a megfelelő menüpontot a programban. Például ha a felhasználó a főmenüben a játék gombra kattint, a fomenu függvény visszatéríti a jatek függvény számát a main függvénynek, a main függvény pedig meghívja a jatek-ot miután a valasztas átváltozott.</w:t>
       </w:r>
     </w:p>
     <w:p>
@@ -988,7 +547,6 @@
           <w:lang w:val="hu-HU" w:eastAsia="hu-HU"/>
         </w:rPr>
       </w:pPr>
-      <w:proofErr w:type="spellStart"/>
       <w:r>
         <w:rPr>
           <w:rFonts w:eastAsia="Times New Roman" w:cs="Courier New"/>
@@ -996,29 +554,8 @@
           <w:sz w:val="20"/>
           <w:lang w:val="hu-HU" w:eastAsia="hu-HU"/>
         </w:rPr>
-        <w:t>valasztas</w:t>
+        <w:t>valasztas = Valasztas.fomenu</w:t>
       </w:r>
-      <w:proofErr w:type="spellEnd"/>
-      <w:r>
-        <w:rPr>
-          <w:rFonts w:eastAsia="Times New Roman" w:cs="Courier New"/>
-          <w:color w:val="A9B7C6"/>
-          <w:sz w:val="20"/>
-          <w:lang w:val="hu-HU" w:eastAsia="hu-HU"/>
-        </w:rPr>
-        <w:t xml:space="preserve"> = </w:t>
-      </w:r>
-      <w:proofErr w:type="spellStart"/>
-      <w:r>
-        <w:rPr>
-          <w:rFonts w:eastAsia="Times New Roman" w:cs="Courier New"/>
-          <w:color w:val="A9B7C6"/>
-          <w:sz w:val="20"/>
-          <w:lang w:val="hu-HU" w:eastAsia="hu-HU"/>
-        </w:rPr>
-        <w:t>Valasztas.fomenu</w:t>
-      </w:r>
-      <w:proofErr w:type="spellEnd"/>
       <w:r>
         <w:rPr>
           <w:rFonts w:eastAsia="Times New Roman" w:cs="Courier New"/>
@@ -1037,7 +574,6 @@
         </w:rPr>
         <w:br/>
       </w:r>
-      <w:proofErr w:type="spellStart"/>
       <w:r>
         <w:rPr>
           <w:rFonts w:eastAsia="Times New Roman" w:cs="Courier New"/>
@@ -1045,29 +581,8 @@
           <w:sz w:val="20"/>
           <w:lang w:val="hu-HU" w:eastAsia="hu-HU"/>
         </w:rPr>
-        <w:t>while</w:t>
+        <w:t>while True</w:t>
       </w:r>
-      <w:proofErr w:type="spellEnd"/>
-      <w:r>
-        <w:rPr>
-          <w:rFonts w:eastAsia="Times New Roman" w:cs="Courier New"/>
-          <w:color w:val="CC7832"/>
-          <w:sz w:val="20"/>
-          <w:lang w:val="hu-HU" w:eastAsia="hu-HU"/>
-        </w:rPr>
-        <w:t xml:space="preserve"> </w:t>
-      </w:r>
-      <w:proofErr w:type="spellStart"/>
-      <w:r>
-        <w:rPr>
-          <w:rFonts w:eastAsia="Times New Roman" w:cs="Courier New"/>
-          <w:color w:val="CC7832"/>
-          <w:sz w:val="20"/>
-          <w:lang w:val="hu-HU" w:eastAsia="hu-HU"/>
-        </w:rPr>
-        <w:t>True</w:t>
-      </w:r>
-      <w:proofErr w:type="spellEnd"/>
       <w:r>
         <w:rPr>
           <w:rFonts w:eastAsia="Times New Roman" w:cs="Courier New"/>
@@ -1117,7 +632,6 @@
         <w:br/>
         <w:t xml:space="preserve">    </w:t>
       </w:r>
-      <w:proofErr w:type="spellStart"/>
       <w:r>
         <w:rPr>
           <w:rFonts w:eastAsia="Times New Roman" w:cs="Courier New"/>
@@ -1125,19 +639,8 @@
           <w:sz w:val="20"/>
           <w:lang w:val="hu-HU" w:eastAsia="hu-HU"/>
         </w:rPr>
-        <w:t>elif</w:t>
+        <w:t xml:space="preserve">elif </w:t>
       </w:r>
-      <w:proofErr w:type="spellEnd"/>
-      <w:r>
-        <w:rPr>
-          <w:rFonts w:eastAsia="Times New Roman" w:cs="Courier New"/>
-          <w:color w:val="CC7832"/>
-          <w:sz w:val="20"/>
-          <w:lang w:val="hu-HU" w:eastAsia="hu-HU"/>
-        </w:rPr>
-        <w:t xml:space="preserve"> </w:t>
-      </w:r>
-      <w:proofErr w:type="spellStart"/>
       <w:r>
         <w:rPr>
           <w:rFonts w:eastAsia="Times New Roman" w:cs="Courier New"/>
@@ -1145,37 +648,7 @@
           <w:sz w:val="20"/>
           <w:lang w:val="hu-HU" w:eastAsia="hu-HU"/>
         </w:rPr>
-        <w:t>valasztas</w:t>
-      </w:r>
-      <w:proofErr w:type="spellEnd"/>
-      <w:r>
-        <w:rPr>
-          <w:rFonts w:eastAsia="Times New Roman" w:cs="Courier New"/>
-          <w:color w:val="A9B7C6"/>
-          <w:sz w:val="20"/>
-          <w:lang w:val="hu-HU" w:eastAsia="hu-HU"/>
-        </w:rPr>
-        <w:t xml:space="preserve"> == </w:t>
-      </w:r>
-      <w:proofErr w:type="spellStart"/>
-      <w:r>
-        <w:rPr>
-          <w:rFonts w:eastAsia="Times New Roman" w:cs="Courier New"/>
-          <w:color w:val="A9B7C6"/>
-          <w:sz w:val="20"/>
-          <w:lang w:val="hu-HU" w:eastAsia="hu-HU"/>
-        </w:rPr>
-        <w:t>Valasztas.jatek</w:t>
-      </w:r>
-      <w:proofErr w:type="spellEnd"/>
-      <w:r>
-        <w:rPr>
-          <w:rFonts w:eastAsia="Times New Roman" w:cs="Courier New"/>
-          <w:color w:val="A9B7C6"/>
-          <w:sz w:val="20"/>
-          <w:lang w:val="hu-HU" w:eastAsia="hu-HU"/>
-        </w:rPr>
-        <w:t>:</w:t>
+        <w:t>valasztas == Valasztas.jatek:</w:t>
       </w:r>
       <w:r>
         <w:rPr>
@@ -1196,7 +669,6 @@
         </w:rPr>
         <w:t xml:space="preserve">     </w:t>
       </w:r>
-      <w:proofErr w:type="spellStart"/>
       <w:r>
         <w:rPr>
           <w:rFonts w:eastAsia="Times New Roman" w:cs="Courier New"/>
@@ -1204,48 +676,7 @@
           <w:sz w:val="20"/>
           <w:lang w:val="hu-HU" w:eastAsia="hu-HU"/>
         </w:rPr>
-        <w:t>valasztas</w:t>
-      </w:r>
-      <w:proofErr w:type="spellEnd"/>
-      <w:r>
-        <w:rPr>
-          <w:rFonts w:eastAsia="Times New Roman" w:cs="Courier New"/>
-          <w:color w:val="A9B7C6"/>
-          <w:sz w:val="20"/>
-          <w:lang w:val="hu-HU" w:eastAsia="hu-HU"/>
-        </w:rPr>
-        <w:t xml:space="preserve"> = </w:t>
-      </w:r>
-      <w:proofErr w:type="spellStart"/>
-      <w:proofErr w:type="gramStart"/>
-      <w:r>
-        <w:rPr>
-          <w:rFonts w:eastAsia="Times New Roman" w:cs="Courier New"/>
-          <w:color w:val="A9B7C6"/>
-          <w:sz w:val="20"/>
-          <w:lang w:val="hu-HU" w:eastAsia="hu-HU"/>
-        </w:rPr>
-        <w:t>jatek</w:t>
-      </w:r>
-      <w:proofErr w:type="spellEnd"/>
-      <w:r>
-        <w:rPr>
-          <w:rFonts w:eastAsia="Times New Roman" w:cs="Courier New"/>
-          <w:color w:val="A9B7C6"/>
-          <w:sz w:val="20"/>
-          <w:lang w:val="hu-HU" w:eastAsia="hu-HU"/>
-        </w:rPr>
-        <w:t>(</w:t>
-      </w:r>
-      <w:proofErr w:type="gramEnd"/>
-      <w:r>
-        <w:rPr>
-          <w:rFonts w:eastAsia="Times New Roman" w:cs="Courier New"/>
-          <w:color w:val="A9B7C6"/>
-          <w:sz w:val="20"/>
-          <w:lang w:val="hu-HU" w:eastAsia="hu-HU"/>
-        </w:rPr>
-        <w:t>)</w:t>
+        <w:t>valasztas = jatek()</w:t>
       </w:r>
     </w:p>
     <w:p>
@@ -1280,29 +711,7 @@
         <w:rPr>
           <w:lang w:val="hu-HU"/>
         </w:rPr>
-        <w:t xml:space="preserve">Főmenü: </w:t>
-      </w:r>
-      <w:proofErr w:type="spellStart"/>
-      <w:proofErr w:type="gramStart"/>
-      <w:r>
-        <w:rPr>
-          <w:lang w:val="hu-HU"/>
-        </w:rPr>
-        <w:t>fomenu</w:t>
-      </w:r>
-      <w:proofErr w:type="spellEnd"/>
-      <w:r>
-        <w:rPr>
-          <w:lang w:val="hu-HU"/>
-        </w:rPr>
-        <w:t>(</w:t>
-      </w:r>
-      <w:proofErr w:type="gramEnd"/>
-      <w:r>
-        <w:rPr>
-          <w:lang w:val="hu-HU"/>
-        </w:rPr>
-        <w:t>)</w:t>
+        <w:t>Főmenü: fomenu()</w:t>
       </w:r>
     </w:p>
     <w:p>
@@ -1316,29 +725,7 @@
         <w:rPr>
           <w:lang w:val="hu-HU"/>
         </w:rPr>
-        <w:t xml:space="preserve">Játék: </w:t>
-      </w:r>
-      <w:proofErr w:type="spellStart"/>
-      <w:proofErr w:type="gramStart"/>
-      <w:r>
-        <w:rPr>
-          <w:lang w:val="hu-HU"/>
-        </w:rPr>
-        <w:t>jatek</w:t>
-      </w:r>
-      <w:proofErr w:type="spellEnd"/>
-      <w:r>
-        <w:rPr>
-          <w:lang w:val="hu-HU"/>
-        </w:rPr>
-        <w:t>(</w:t>
-      </w:r>
-      <w:proofErr w:type="gramEnd"/>
-      <w:r>
-        <w:rPr>
-          <w:lang w:val="hu-HU"/>
-        </w:rPr>
-        <w:t xml:space="preserve">) </w:t>
+        <w:t xml:space="preserve">Játék: jatek() </w:t>
       </w:r>
     </w:p>
     <w:p>
@@ -1354,103 +741,11 @@
         </w:rPr>
         <w:t xml:space="preserve">Játék vége: </w:t>
       </w:r>
-      <w:proofErr w:type="spellStart"/>
       <w:r>
         <w:rPr>
           <w:lang w:val="hu-HU"/>
         </w:rPr>
-        <w:t>def</w:t>
-      </w:r>
-      <w:proofErr w:type="spellEnd"/>
-      <w:r>
-        <w:rPr>
-          <w:lang w:val="hu-HU"/>
-        </w:rPr>
-        <w:t xml:space="preserve"> </w:t>
-      </w:r>
-      <w:proofErr w:type="spellStart"/>
-      <w:proofErr w:type="gramStart"/>
-      <w:r>
-        <w:rPr>
-          <w:lang w:val="hu-HU"/>
-        </w:rPr>
-        <w:t>gamover</w:t>
-      </w:r>
-      <w:proofErr w:type="spellEnd"/>
-      <w:r>
-        <w:rPr>
-          <w:lang w:val="hu-HU"/>
-        </w:rPr>
-        <w:t>(</w:t>
-      </w:r>
-      <w:proofErr w:type="gramEnd"/>
-      <w:r>
-        <w:rPr>
-          <w:lang w:val="hu-HU"/>
-        </w:rPr>
-        <w:t xml:space="preserve">talaj, </w:t>
-      </w:r>
-      <w:proofErr w:type="spellStart"/>
-      <w:r>
-        <w:rPr>
-          <w:lang w:val="hu-HU"/>
-        </w:rPr>
-        <w:t>cso</w:t>
-      </w:r>
-      <w:proofErr w:type="spellEnd"/>
-      <w:r>
-        <w:rPr>
-          <w:lang w:val="hu-HU"/>
-        </w:rPr>
-        <w:t xml:space="preserve">, </w:t>
-      </w:r>
-      <w:proofErr w:type="spellStart"/>
-      <w:r>
-        <w:rPr>
-          <w:lang w:val="hu-HU"/>
-        </w:rPr>
-        <w:t>madar</w:t>
-      </w:r>
-      <w:proofErr w:type="spellEnd"/>
-      <w:r>
-        <w:rPr>
-          <w:lang w:val="hu-HU"/>
-        </w:rPr>
-        <w:t xml:space="preserve">, </w:t>
-      </w:r>
-      <w:proofErr w:type="spellStart"/>
-      <w:r>
-        <w:rPr>
-          <w:lang w:val="hu-HU"/>
-        </w:rPr>
-        <w:t>hatter</w:t>
-      </w:r>
-      <w:proofErr w:type="spellEnd"/>
-      <w:r>
-        <w:rPr>
-          <w:lang w:val="hu-HU"/>
-        </w:rPr>
-        <w:t xml:space="preserve">, </w:t>
-      </w:r>
-      <w:proofErr w:type="spellStart"/>
-      <w:r>
-        <w:rPr>
-          <w:lang w:val="hu-HU"/>
-        </w:rPr>
-        <w:t>eredmenyszamlalo</w:t>
-      </w:r>
-      <w:proofErr w:type="spellEnd"/>
-      <w:r>
-        <w:rPr>
-          <w:lang w:val="hu-HU"/>
-        </w:rPr>
-        <w:t>):</w:t>
-      </w:r>
-      <w:r>
-        <w:rPr>
-          <w:lang w:val="hu-HU"/>
-        </w:rPr>
-        <w:t xml:space="preserve"> </w:t>
+        <w:t xml:space="preserve">def gamover(talaj, cso, madar, hatter, eredmenyszamlalo): </w:t>
       </w:r>
       <w:r>
         <w:rPr>
@@ -1480,29 +775,7 @@
         <w:rPr>
           <w:lang w:val="hu-HU"/>
         </w:rPr>
-        <w:t xml:space="preserve">Eredmények: </w:t>
-      </w:r>
-      <w:proofErr w:type="spellStart"/>
-      <w:proofErr w:type="gramStart"/>
-      <w:r>
-        <w:rPr>
-          <w:lang w:val="hu-HU"/>
-        </w:rPr>
-        <w:t>eredmeny</w:t>
-      </w:r>
-      <w:proofErr w:type="spellEnd"/>
-      <w:r>
-        <w:rPr>
-          <w:lang w:val="hu-HU"/>
-        </w:rPr>
-        <w:t>(</w:t>
-      </w:r>
-      <w:proofErr w:type="gramEnd"/>
-      <w:r>
-        <w:rPr>
-          <w:lang w:val="hu-HU"/>
-        </w:rPr>
-        <w:t>)</w:t>
+        <w:t>Eredmények: eredmeny()</w:t>
       </w:r>
     </w:p>
     <w:p>
@@ -1544,7 +817,6 @@
         <w:rPr>
           <w:lang w:val="hu-HU"/>
         </w:rPr>
-        <w:lastRenderedPageBreak/>
         <w:t>Modulok</w:t>
       </w:r>
     </w:p>
@@ -1558,30 +830,8 @@
         <w:rPr>
           <w:lang w:val="hu-HU"/>
         </w:rPr>
-        <w:t xml:space="preserve">A program 3 modulra van felosztva: main, </w:t>
+        <w:t>A program 3 modulra van felosztva: main, eredmenyek, és betoltesek</w:t>
       </w:r>
-      <w:proofErr w:type="spellStart"/>
-      <w:r>
-        <w:rPr>
-          <w:lang w:val="hu-HU"/>
-        </w:rPr>
-        <w:t>eredmenyek</w:t>
-      </w:r>
-      <w:proofErr w:type="spellEnd"/>
-      <w:r>
-        <w:rPr>
-          <w:lang w:val="hu-HU"/>
-        </w:rPr>
-        <w:t xml:space="preserve">, és </w:t>
-      </w:r>
-      <w:proofErr w:type="spellStart"/>
-      <w:r>
-        <w:rPr>
-          <w:lang w:val="hu-HU"/>
-        </w:rPr>
-        <w:t>betoltesek</w:t>
-      </w:r>
-      <w:proofErr w:type="spellEnd"/>
     </w:p>
     <w:p>
       <w:pPr>
@@ -1594,21 +844,8 @@
         <w:rPr>
           <w:lang w:val="hu-HU"/>
         </w:rPr>
-        <w:t xml:space="preserve">Az </w:t>
-      </w:r>
-      <w:proofErr w:type="spellStart"/>
-      <w:r>
-        <w:rPr>
-          <w:lang w:val="hu-HU"/>
-        </w:rPr>
-        <w:t>eredmenyek</w:t>
-      </w:r>
-      <w:proofErr w:type="spellEnd"/>
-      <w:r>
-        <w:rPr>
-          <w:lang w:val="hu-HU"/>
-        </w:rPr>
-        <w:t xml:space="preserve"> modul</w:t>
+        <w:lastRenderedPageBreak/>
+        <w:t>Az eredmenyek modul</w:t>
       </w:r>
     </w:p>
     <w:p>
@@ -1655,34 +892,14 @@
           <w:lang w:val="hu-HU"/>
         </w:rPr>
       </w:pPr>
-      <w:proofErr w:type="spellStart"/>
       <w:r>
         <w:rPr>
           <w:b/>
           <w:bCs/>
           <w:lang w:val="hu-HU"/>
         </w:rPr>
-        <w:t>class</w:t>
+        <w:t>class NevPont</w:t>
       </w:r>
-      <w:proofErr w:type="spellEnd"/>
-      <w:r>
-        <w:rPr>
-          <w:b/>
-          <w:bCs/>
-          <w:lang w:val="hu-HU"/>
-        </w:rPr>
-        <w:t xml:space="preserve"> </w:t>
-      </w:r>
-      <w:proofErr w:type="spellStart"/>
-      <w:r>
-        <w:rPr>
-          <w:b/>
-          <w:bCs/>
-          <w:lang w:val="hu-HU"/>
-        </w:rPr>
-        <w:t>NevPont</w:t>
-      </w:r>
-      <w:proofErr w:type="spellEnd"/>
       <w:r>
         <w:rPr>
           <w:b/>
@@ -1712,59 +929,13 @@
           <w:lang w:val="hu-HU"/>
         </w:rPr>
       </w:pPr>
-      <w:proofErr w:type="spellStart"/>
       <w:r>
         <w:rPr>
           <w:b/>
           <w:bCs/>
           <w:lang w:val="hu-HU"/>
         </w:rPr>
-        <w:t>def</w:t>
-      </w:r>
-      <w:proofErr w:type="spellEnd"/>
-      <w:r>
-        <w:rPr>
-          <w:b/>
-          <w:bCs/>
-          <w:lang w:val="hu-HU"/>
-        </w:rPr>
-        <w:t xml:space="preserve"> </w:t>
-      </w:r>
-      <w:proofErr w:type="spellStart"/>
-      <w:r>
-        <w:rPr>
-          <w:b/>
-          <w:bCs/>
-          <w:lang w:val="hu-HU"/>
-        </w:rPr>
-        <w:t>szamlalas</w:t>
-      </w:r>
-      <w:proofErr w:type="spellEnd"/>
-      <w:r>
-        <w:rPr>
-          <w:b/>
-          <w:bCs/>
-          <w:lang w:val="hu-HU"/>
-        </w:rPr>
-        <w:t>(</w:t>
-      </w:r>
-      <w:proofErr w:type="spellStart"/>
-      <w:r>
-        <w:rPr>
-          <w:b/>
-          <w:bCs/>
-          <w:lang w:val="hu-HU"/>
-        </w:rPr>
-        <w:t>cso</w:t>
-      </w:r>
-      <w:proofErr w:type="spellEnd"/>
-      <w:r>
-        <w:rPr>
-          <w:b/>
-          <w:bCs/>
-          <w:lang w:val="hu-HU"/>
-        </w:rPr>
-        <w:t>):</w:t>
+        <w:t>def szamlalas(cso):</w:t>
       </w:r>
       <w:r>
         <w:rPr>
@@ -1793,51 +964,13 @@
           <w:lang w:val="hu-HU"/>
         </w:rPr>
       </w:pPr>
-      <w:proofErr w:type="spellStart"/>
       <w:r>
         <w:rPr>
           <w:b/>
           <w:bCs/>
           <w:lang w:val="hu-HU"/>
         </w:rPr>
-        <w:t>def</w:t>
-      </w:r>
-      <w:proofErr w:type="spellEnd"/>
-      <w:r>
-        <w:rPr>
-          <w:b/>
-          <w:bCs/>
-          <w:lang w:val="hu-HU"/>
-        </w:rPr>
-        <w:t xml:space="preserve"> </w:t>
-      </w:r>
-      <w:proofErr w:type="spellStart"/>
-      <w:proofErr w:type="gramStart"/>
-      <w:r>
-        <w:rPr>
-          <w:b/>
-          <w:bCs/>
-          <w:lang w:val="hu-HU"/>
-        </w:rPr>
-        <w:t>listaban</w:t>
-      </w:r>
-      <w:proofErr w:type="spellEnd"/>
-      <w:r>
-        <w:rPr>
-          <w:b/>
-          <w:bCs/>
-          <w:lang w:val="hu-HU"/>
-        </w:rPr>
-        <w:t>(</w:t>
-      </w:r>
-      <w:proofErr w:type="gramEnd"/>
-      <w:r>
-        <w:rPr>
-          <w:b/>
-          <w:bCs/>
-          <w:lang w:val="hu-HU"/>
-        </w:rPr>
-        <w:t>):</w:t>
+        <w:t>def listaban():</w:t>
       </w:r>
       <w:r>
         <w:rPr>
@@ -1860,79 +993,13 @@
           <w:lang w:val="hu-HU"/>
         </w:rPr>
       </w:pPr>
-      <w:proofErr w:type="spellStart"/>
       <w:r>
         <w:rPr>
           <w:b/>
           <w:bCs/>
           <w:lang w:val="hu-HU"/>
         </w:rPr>
-        <w:t>def</w:t>
-      </w:r>
-      <w:proofErr w:type="spellEnd"/>
-      <w:r>
-        <w:rPr>
-          <w:b/>
-          <w:bCs/>
-          <w:lang w:val="hu-HU"/>
-        </w:rPr>
-        <w:t xml:space="preserve"> </w:t>
-      </w:r>
-      <w:proofErr w:type="spellStart"/>
-      <w:proofErr w:type="gramStart"/>
-      <w:r>
-        <w:rPr>
-          <w:b/>
-          <w:bCs/>
-          <w:lang w:val="hu-HU"/>
-        </w:rPr>
-        <w:t>kiir</w:t>
-      </w:r>
-      <w:proofErr w:type="spellEnd"/>
-      <w:r>
-        <w:rPr>
-          <w:b/>
-          <w:bCs/>
-          <w:lang w:val="hu-HU"/>
-        </w:rPr>
-        <w:t>(</w:t>
-      </w:r>
-      <w:proofErr w:type="spellStart"/>
-      <w:proofErr w:type="gramEnd"/>
-      <w:r>
-        <w:rPr>
-          <w:b/>
-          <w:bCs/>
-          <w:lang w:val="hu-HU"/>
-        </w:rPr>
-        <w:t>nev</w:t>
-      </w:r>
-      <w:proofErr w:type="spellEnd"/>
-      <w:r>
-        <w:rPr>
-          <w:b/>
-          <w:bCs/>
-          <w:lang w:val="hu-HU"/>
-        </w:rPr>
-        <w:t xml:space="preserve">, </w:t>
-      </w:r>
-      <w:proofErr w:type="spellStart"/>
-      <w:r>
-        <w:rPr>
-          <w:b/>
-          <w:bCs/>
-          <w:lang w:val="hu-HU"/>
-        </w:rPr>
-        <w:t>eredmeny</w:t>
-      </w:r>
-      <w:proofErr w:type="spellEnd"/>
-      <w:r>
-        <w:rPr>
-          <w:b/>
-          <w:bCs/>
-          <w:lang w:val="hu-HU"/>
-        </w:rPr>
-        <w:t>):</w:t>
+        <w:t>def kiir(nev, eredmeny):</w:t>
       </w:r>
       <w:r>
         <w:rPr>
@@ -1952,21 +1019,7 @@
         <w:rPr>
           <w:lang w:val="hu-HU"/>
         </w:rPr>
-        <w:t xml:space="preserve"> Ehhez bekéri </w:t>
-      </w:r>
-      <w:proofErr w:type="gramStart"/>
-      <w:r>
-        <w:rPr>
-          <w:lang w:val="hu-HU"/>
-        </w:rPr>
-        <w:t>a nevet,</w:t>
-      </w:r>
-      <w:proofErr w:type="gramEnd"/>
-      <w:r>
-        <w:rPr>
-          <w:lang w:val="hu-HU"/>
-        </w:rPr>
-        <w:t xml:space="preserve"> és az eredményt.</w:t>
+        <w:t xml:space="preserve"> Ehhez bekéri a nevet, és az eredményt.</w:t>
       </w:r>
     </w:p>
     <w:p>
@@ -1975,97 +1028,13 @@
           <w:lang w:val="hu-HU"/>
         </w:rPr>
       </w:pPr>
-      <w:proofErr w:type="spellStart"/>
       <w:r>
         <w:rPr>
           <w:b/>
           <w:bCs/>
           <w:lang w:val="hu-HU"/>
         </w:rPr>
-        <w:t>def</w:t>
-      </w:r>
-      <w:proofErr w:type="spellEnd"/>
-      <w:r>
-        <w:rPr>
-          <w:b/>
-          <w:bCs/>
-          <w:lang w:val="hu-HU"/>
-        </w:rPr>
-        <w:t xml:space="preserve"> </w:t>
-      </w:r>
-      <w:proofErr w:type="spellStart"/>
-      <w:proofErr w:type="gramStart"/>
-      <w:r>
-        <w:rPr>
-          <w:b/>
-          <w:bCs/>
-          <w:lang w:val="hu-HU"/>
-        </w:rPr>
-        <w:t>szamokmegjelenitese</w:t>
-      </w:r>
-      <w:proofErr w:type="spellEnd"/>
-      <w:r>
-        <w:rPr>
-          <w:b/>
-          <w:bCs/>
-          <w:lang w:val="hu-HU"/>
-        </w:rPr>
-        <w:t>(</w:t>
-      </w:r>
-      <w:proofErr w:type="spellStart"/>
-      <w:proofErr w:type="gramEnd"/>
-      <w:r>
-        <w:rPr>
-          <w:b/>
-          <w:bCs/>
-          <w:lang w:val="hu-HU"/>
-        </w:rPr>
-        <w:t>felulet</w:t>
-      </w:r>
-      <w:proofErr w:type="spellEnd"/>
-      <w:r>
-        <w:rPr>
-          <w:b/>
-          <w:bCs/>
-          <w:lang w:val="hu-HU"/>
-        </w:rPr>
-        <w:t xml:space="preserve">, </w:t>
-      </w:r>
-      <w:proofErr w:type="spellStart"/>
-      <w:r>
-        <w:rPr>
-          <w:b/>
-          <w:bCs/>
-          <w:lang w:val="hu-HU"/>
-        </w:rPr>
-        <w:t>eredmenyszamlalo</w:t>
-      </w:r>
-      <w:proofErr w:type="spellEnd"/>
-      <w:r>
-        <w:rPr>
-          <w:b/>
-          <w:bCs/>
-          <w:lang w:val="hu-HU"/>
-        </w:rPr>
-        <w:t xml:space="preserve">, </w:t>
-      </w:r>
-      <w:proofErr w:type="spellStart"/>
-      <w:r>
-        <w:rPr>
-          <w:b/>
-          <w:bCs/>
-          <w:lang w:val="hu-HU"/>
-        </w:rPr>
-        <w:t>szamok</w:t>
-      </w:r>
-      <w:proofErr w:type="spellEnd"/>
-      <w:r>
-        <w:rPr>
-          <w:b/>
-          <w:bCs/>
-          <w:lang w:val="hu-HU"/>
-        </w:rPr>
-        <w:t>):</w:t>
+        <w:t>def szamokmegjelenitese(felulet, eredmenyszamlalo, szamok):</w:t>
       </w:r>
       <w:r>
         <w:rPr>
@@ -2085,21 +1054,7 @@
         <w:rPr>
           <w:lang w:val="hu-HU"/>
         </w:rPr>
-        <w:t xml:space="preserve">. Ehhez bekéri a felületet, hogy hová rakja, illetve a mostani eredményt, és a számképeket </w:t>
-      </w:r>
-      <w:proofErr w:type="gramStart"/>
-      <w:r>
-        <w:rPr>
-          <w:lang w:val="hu-HU"/>
-        </w:rPr>
-        <w:t>is</w:t>
-      </w:r>
-      <w:proofErr w:type="gramEnd"/>
-      <w:r>
-        <w:rPr>
-          <w:lang w:val="hu-HU"/>
-        </w:rPr>
-        <w:t xml:space="preserve"> amit meg kell jelenítenie.</w:t>
+        <w:t>. Ehhez bekéri a felületet, hogy hová rakja, illetve a mostani eredményt, és a számképeket is amit meg kell jelenítenie.</w:t>
       </w:r>
     </w:p>
     <w:p>
@@ -2108,59 +1063,13 @@
           <w:lang w:val="hu-HU"/>
         </w:rPr>
       </w:pPr>
-      <w:proofErr w:type="spellStart"/>
       <w:r>
         <w:rPr>
           <w:b/>
           <w:bCs/>
           <w:lang w:val="hu-HU"/>
         </w:rPr>
-        <w:t>def</w:t>
-      </w:r>
-      <w:proofErr w:type="spellEnd"/>
-      <w:r>
-        <w:rPr>
-          <w:b/>
-          <w:bCs/>
-          <w:lang w:val="hu-HU"/>
-        </w:rPr>
-        <w:t xml:space="preserve"> </w:t>
-      </w:r>
-      <w:proofErr w:type="spellStart"/>
-      <w:r>
-        <w:rPr>
-          <w:b/>
-          <w:bCs/>
-          <w:lang w:val="hu-HU"/>
-        </w:rPr>
-        <w:t>nagytabla</w:t>
-      </w:r>
-      <w:proofErr w:type="spellEnd"/>
-      <w:r>
-        <w:rPr>
-          <w:b/>
-          <w:bCs/>
-          <w:lang w:val="hu-HU"/>
-        </w:rPr>
-        <w:t>(</w:t>
-      </w:r>
-      <w:proofErr w:type="spellStart"/>
-      <w:r>
-        <w:rPr>
-          <w:b/>
-          <w:bCs/>
-          <w:lang w:val="hu-HU"/>
-        </w:rPr>
-        <w:t>felulet</w:t>
-      </w:r>
-      <w:proofErr w:type="spellEnd"/>
-      <w:r>
-        <w:rPr>
-          <w:b/>
-          <w:bCs/>
-          <w:lang w:val="hu-HU"/>
-        </w:rPr>
-        <w:t>):</w:t>
+        <w:t>def nagytabla(felulet):</w:t>
       </w:r>
       <w:r>
         <w:rPr>
@@ -2189,59 +1098,13 @@
           <w:lang w:val="hu-HU"/>
         </w:rPr>
       </w:pPr>
-      <w:proofErr w:type="spellStart"/>
       <w:r>
         <w:rPr>
           <w:b/>
           <w:bCs/>
           <w:lang w:val="hu-HU"/>
         </w:rPr>
-        <w:t>def</w:t>
-      </w:r>
-      <w:proofErr w:type="spellEnd"/>
-      <w:r>
-        <w:rPr>
-          <w:b/>
-          <w:bCs/>
-          <w:lang w:val="hu-HU"/>
-        </w:rPr>
-        <w:t xml:space="preserve"> </w:t>
-      </w:r>
-      <w:proofErr w:type="spellStart"/>
-      <w:r>
-        <w:rPr>
-          <w:b/>
-          <w:bCs/>
-          <w:lang w:val="hu-HU"/>
-        </w:rPr>
-        <w:t>nevbeker</w:t>
-      </w:r>
-      <w:proofErr w:type="spellEnd"/>
-      <w:r>
-        <w:rPr>
-          <w:b/>
-          <w:bCs/>
-          <w:lang w:val="hu-HU"/>
-        </w:rPr>
-        <w:t>(</w:t>
-      </w:r>
-      <w:proofErr w:type="spellStart"/>
-      <w:r>
-        <w:rPr>
-          <w:b/>
-          <w:bCs/>
-          <w:lang w:val="hu-HU"/>
-        </w:rPr>
-        <w:t>felulet</w:t>
-      </w:r>
-      <w:proofErr w:type="spellEnd"/>
-      <w:r>
-        <w:rPr>
-          <w:b/>
-          <w:bCs/>
-          <w:lang w:val="hu-HU"/>
-        </w:rPr>
-        <w:t>):</w:t>
+        <w:t>def nevbeker(felulet):</w:t>
       </w:r>
       <w:r>
         <w:rPr>
@@ -2261,13 +1124,7 @@
         <w:rPr>
           <w:lang w:val="hu-HU"/>
         </w:rPr>
-        <w:t xml:space="preserve">, </w:t>
-      </w:r>
-      <w:r>
-        <w:rPr>
-          <w:lang w:val="hu-HU"/>
-        </w:rPr>
-        <w:t xml:space="preserve">ehhez bekéri a felületet, amin meg kell jelenítenie. </w:t>
+        <w:t xml:space="preserve">, ehhez bekéri a felületet, amin meg kell jelenítenie. </w:t>
       </w:r>
     </w:p>
     <w:p>
@@ -2276,59 +1133,13 @@
           <w:lang w:val="hu-HU"/>
         </w:rPr>
       </w:pPr>
-      <w:proofErr w:type="spellStart"/>
       <w:r>
         <w:rPr>
           <w:b/>
           <w:bCs/>
           <w:lang w:val="hu-HU"/>
         </w:rPr>
-        <w:t>def</w:t>
-      </w:r>
-      <w:proofErr w:type="spellEnd"/>
-      <w:r>
-        <w:rPr>
-          <w:b/>
-          <w:bCs/>
-          <w:lang w:val="hu-HU"/>
-        </w:rPr>
-        <w:t xml:space="preserve"> </w:t>
-      </w:r>
-      <w:proofErr w:type="spellStart"/>
-      <w:r>
-        <w:rPr>
-          <w:b/>
-          <w:bCs/>
-          <w:lang w:val="hu-HU"/>
-        </w:rPr>
-        <w:t>maxpontszame</w:t>
-      </w:r>
-      <w:proofErr w:type="spellEnd"/>
-      <w:r>
-        <w:rPr>
-          <w:b/>
-          <w:bCs/>
-          <w:lang w:val="hu-HU"/>
-        </w:rPr>
-        <w:t>(</w:t>
-      </w:r>
-      <w:proofErr w:type="spellStart"/>
-      <w:r>
-        <w:rPr>
-          <w:b/>
-          <w:bCs/>
-          <w:lang w:val="hu-HU"/>
-        </w:rPr>
-        <w:t>eredmenyszamlalo</w:t>
-      </w:r>
-      <w:proofErr w:type="spellEnd"/>
-      <w:r>
-        <w:rPr>
-          <w:b/>
-          <w:bCs/>
-          <w:lang w:val="hu-HU"/>
-        </w:rPr>
-        <w:t>):</w:t>
+        <w:t>def maxpontszame(eredmenyszamlalo):</w:t>
       </w:r>
       <w:r>
         <w:rPr>
@@ -2357,79 +1168,13 @@
           <w:lang w:val="hu-HU"/>
         </w:rPr>
       </w:pPr>
-      <w:proofErr w:type="spellStart"/>
       <w:r>
         <w:rPr>
           <w:b/>
           <w:bCs/>
           <w:lang w:val="hu-HU"/>
         </w:rPr>
-        <w:t>def</w:t>
-      </w:r>
-      <w:proofErr w:type="spellEnd"/>
-      <w:r>
-        <w:rPr>
-          <w:b/>
-          <w:bCs/>
-          <w:lang w:val="hu-HU"/>
-        </w:rPr>
-        <w:t xml:space="preserve"> </w:t>
-      </w:r>
-      <w:proofErr w:type="spellStart"/>
-      <w:proofErr w:type="gramStart"/>
-      <w:r>
-        <w:rPr>
-          <w:b/>
-          <w:bCs/>
-          <w:lang w:val="hu-HU"/>
-        </w:rPr>
-        <w:t>legjobbnev</w:t>
-      </w:r>
-      <w:proofErr w:type="spellEnd"/>
-      <w:r>
-        <w:rPr>
-          <w:b/>
-          <w:bCs/>
-          <w:lang w:val="hu-HU"/>
-        </w:rPr>
-        <w:t>(</w:t>
-      </w:r>
-      <w:proofErr w:type="spellStart"/>
-      <w:proofErr w:type="gramEnd"/>
-      <w:r>
-        <w:rPr>
-          <w:b/>
-          <w:bCs/>
-          <w:lang w:val="hu-HU"/>
-        </w:rPr>
-        <w:t>eredmenyszamlalo</w:t>
-      </w:r>
-      <w:proofErr w:type="spellEnd"/>
-      <w:r>
-        <w:rPr>
-          <w:b/>
-          <w:bCs/>
-          <w:lang w:val="hu-HU"/>
-        </w:rPr>
-        <w:t xml:space="preserve">, </w:t>
-      </w:r>
-      <w:proofErr w:type="spellStart"/>
-      <w:r>
-        <w:rPr>
-          <w:b/>
-          <w:bCs/>
-          <w:lang w:val="hu-HU"/>
-        </w:rPr>
-        <w:t>nev</w:t>
-      </w:r>
-      <w:proofErr w:type="spellEnd"/>
-      <w:r>
-        <w:rPr>
-          <w:b/>
-          <w:bCs/>
-          <w:lang w:val="hu-HU"/>
-        </w:rPr>
-        <w:t>):</w:t>
+        <w:t>def legjobbnev(eredmenyszamlalo, nev):</w:t>
       </w:r>
       <w:r>
         <w:rPr>
@@ -2449,19 +1194,7 @@
         <w:rPr>
           <w:lang w:val="hu-HU"/>
         </w:rPr>
-        <w:t xml:space="preserve">, ehhez pedig </w:t>
-      </w:r>
-      <w:r>
-        <w:rPr>
-          <w:lang w:val="hu-HU"/>
-        </w:rPr>
-        <w:t>bekéri a jelenlegi pontszámot</w:t>
-      </w:r>
-      <w:r>
-        <w:rPr>
-          <w:lang w:val="hu-HU"/>
-        </w:rPr>
-        <w:t xml:space="preserve"> és a nevet.</w:t>
+        <w:t>, ehhez pedig bekéri a jelenlegi pontszámot és a nevet.</w:t>
       </w:r>
     </w:p>
     <w:p>
@@ -2470,97 +1203,13 @@
           <w:lang w:val="hu-HU"/>
         </w:rPr>
       </w:pPr>
-      <w:proofErr w:type="spellStart"/>
       <w:r>
         <w:rPr>
           <w:b/>
           <w:bCs/>
           <w:lang w:val="hu-HU"/>
         </w:rPr>
-        <w:t>def</w:t>
-      </w:r>
-      <w:proofErr w:type="spellEnd"/>
-      <w:r>
-        <w:rPr>
-          <w:b/>
-          <w:bCs/>
-          <w:lang w:val="hu-HU"/>
-        </w:rPr>
-        <w:t xml:space="preserve"> </w:t>
-      </w:r>
-      <w:proofErr w:type="spellStart"/>
-      <w:proofErr w:type="gramStart"/>
-      <w:r>
-        <w:rPr>
-          <w:b/>
-          <w:bCs/>
-          <w:lang w:val="hu-HU"/>
-        </w:rPr>
-        <w:t>maxpontnevkiiras</w:t>
-      </w:r>
-      <w:proofErr w:type="spellEnd"/>
-      <w:r>
-        <w:rPr>
-          <w:b/>
-          <w:bCs/>
-          <w:lang w:val="hu-HU"/>
-        </w:rPr>
-        <w:t>(</w:t>
-      </w:r>
-      <w:proofErr w:type="spellStart"/>
-      <w:proofErr w:type="gramEnd"/>
-      <w:r>
-        <w:rPr>
-          <w:b/>
-          <w:bCs/>
-          <w:lang w:val="hu-HU"/>
-        </w:rPr>
-        <w:t>felulet</w:t>
-      </w:r>
-      <w:proofErr w:type="spellEnd"/>
-      <w:r>
-        <w:rPr>
-          <w:b/>
-          <w:bCs/>
-          <w:lang w:val="hu-HU"/>
-        </w:rPr>
-        <w:t xml:space="preserve">, </w:t>
-      </w:r>
-      <w:proofErr w:type="spellStart"/>
-      <w:r>
-        <w:rPr>
-          <w:b/>
-          <w:bCs/>
-          <w:lang w:val="hu-HU"/>
-        </w:rPr>
-        <w:t>eredmenyszamlalo</w:t>
-      </w:r>
-      <w:proofErr w:type="spellEnd"/>
-      <w:r>
-        <w:rPr>
-          <w:b/>
-          <w:bCs/>
-          <w:lang w:val="hu-HU"/>
-        </w:rPr>
-        <w:t xml:space="preserve">, </w:t>
-      </w:r>
-      <w:proofErr w:type="spellStart"/>
-      <w:r>
-        <w:rPr>
-          <w:b/>
-          <w:bCs/>
-          <w:lang w:val="hu-HU"/>
-        </w:rPr>
-        <w:t>kiiras</w:t>
-      </w:r>
-      <w:proofErr w:type="spellEnd"/>
-      <w:r>
-        <w:rPr>
-          <w:b/>
-          <w:bCs/>
-          <w:lang w:val="hu-HU"/>
-        </w:rPr>
-        <w:t>):</w:t>
+        <w:t>def maxpontnevkiiras(felulet, eredmenyszamlalo, kiiras):</w:t>
       </w:r>
       <w:r>
         <w:rPr>
@@ -2574,53 +1223,13 @@
         <w:rPr>
           <w:lang w:val="hu-HU"/>
         </w:rPr>
-        <w:t xml:space="preserve">Kiírja a </w:t>
-      </w:r>
-      <w:proofErr w:type="spellStart"/>
-      <w:r>
-        <w:rPr>
-          <w:lang w:val="hu-HU"/>
-        </w:rPr>
-        <w:t>maxpontszámot</w:t>
-      </w:r>
-      <w:proofErr w:type="spellEnd"/>
-      <w:r>
-        <w:rPr>
-          <w:lang w:val="hu-HU"/>
-        </w:rPr>
-        <w:t>, illetve az eddigi rekorder nevét is amennyibe az nem a mostani játékos</w:t>
+        <w:t>Kiírja a maxpontszámot, illetve az eddigi rekorder nevét is amennyibe az nem a mostani játékos</w:t>
       </w:r>
       <w:r>
         <w:rPr>
           <w:lang w:val="hu-HU"/>
         </w:rPr>
-        <w:t xml:space="preserve">, ehhez </w:t>
-      </w:r>
-      <w:r>
-        <w:rPr>
-          <w:lang w:val="hu-HU"/>
-        </w:rPr>
-        <w:t>bekéri a felületet, amin meg kell jelenítenie</w:t>
-      </w:r>
-      <w:r>
-        <w:rPr>
-          <w:lang w:val="hu-HU"/>
-        </w:rPr>
-        <w:t xml:space="preserve">, a jelenlegi eredményt illetve a </w:t>
-      </w:r>
-      <w:proofErr w:type="spellStart"/>
-      <w:r>
-        <w:rPr>
-          <w:lang w:val="hu-HU"/>
-        </w:rPr>
-        <w:t>kiirást</w:t>
-      </w:r>
-      <w:proofErr w:type="spellEnd"/>
-      <w:r>
-        <w:rPr>
-          <w:lang w:val="hu-HU"/>
-        </w:rPr>
-        <w:t>, ami megmondja, hogy ki lett-e már írva.</w:t>
+        <w:t>, ehhez bekéri a felületet, amin meg kell jelenítenie, a jelenlegi eredményt illetve a kiirást, ami megmondja, hogy ki lett-e már írva.</w:t>
       </w:r>
     </w:p>
     <w:p>
@@ -2629,97 +1238,13 @@
           <w:lang w:val="hu-HU"/>
         </w:rPr>
       </w:pPr>
-      <w:proofErr w:type="spellStart"/>
       <w:r>
         <w:rPr>
           <w:b/>
           <w:bCs/>
           <w:lang w:val="hu-HU"/>
         </w:rPr>
-        <w:t>def</w:t>
-      </w:r>
-      <w:proofErr w:type="spellEnd"/>
-      <w:r>
-        <w:rPr>
-          <w:b/>
-          <w:bCs/>
-          <w:lang w:val="hu-HU"/>
-        </w:rPr>
-        <w:t xml:space="preserve"> </w:t>
-      </w:r>
-      <w:proofErr w:type="spellStart"/>
-      <w:proofErr w:type="gramStart"/>
-      <w:r>
-        <w:rPr>
-          <w:b/>
-          <w:bCs/>
-          <w:lang w:val="hu-HU"/>
-        </w:rPr>
-        <w:t>jatekosnevmegjelenites</w:t>
-      </w:r>
-      <w:proofErr w:type="spellEnd"/>
-      <w:r>
-        <w:rPr>
-          <w:b/>
-          <w:bCs/>
-          <w:lang w:val="hu-HU"/>
-        </w:rPr>
-        <w:t>(</w:t>
-      </w:r>
-      <w:proofErr w:type="spellStart"/>
-      <w:proofErr w:type="gramEnd"/>
-      <w:r>
-        <w:rPr>
-          <w:b/>
-          <w:bCs/>
-          <w:lang w:val="hu-HU"/>
-        </w:rPr>
-        <w:t>felulet</w:t>
-      </w:r>
-      <w:proofErr w:type="spellEnd"/>
-      <w:r>
-        <w:rPr>
-          <w:b/>
-          <w:bCs/>
-          <w:lang w:val="hu-HU"/>
-        </w:rPr>
-        <w:t xml:space="preserve">, </w:t>
-      </w:r>
-      <w:proofErr w:type="spellStart"/>
-      <w:r>
-        <w:rPr>
-          <w:b/>
-          <w:bCs/>
-          <w:lang w:val="hu-HU"/>
-        </w:rPr>
-        <w:t>nev</w:t>
-      </w:r>
-      <w:proofErr w:type="spellEnd"/>
-      <w:r>
-        <w:rPr>
-          <w:b/>
-          <w:bCs/>
-          <w:lang w:val="hu-HU"/>
-        </w:rPr>
-        <w:t xml:space="preserve">, </w:t>
-      </w:r>
-      <w:proofErr w:type="spellStart"/>
-      <w:r>
-        <w:rPr>
-          <w:b/>
-          <w:bCs/>
-          <w:lang w:val="hu-HU"/>
-        </w:rPr>
-        <w:t>legjobbnev</w:t>
-      </w:r>
-      <w:proofErr w:type="spellEnd"/>
-      <w:r>
-        <w:rPr>
-          <w:b/>
-          <w:bCs/>
-          <w:lang w:val="hu-HU"/>
-        </w:rPr>
-        <w:t>):</w:t>
+        <w:t>def jatekosnevmegjelenites(felulet, nev, legjobbnev):</w:t>
       </w:r>
       <w:r>
         <w:rPr>
@@ -2739,39 +1264,13 @@
         <w:rPr>
           <w:lang w:val="hu-HU"/>
         </w:rPr>
-        <w:t xml:space="preserve">, </w:t>
+        <w:t xml:space="preserve">, ehhez bekéri a felületet, amin meg kell jelenítenie, illetve </w:t>
       </w:r>
       <w:r>
         <w:rPr>
           <w:lang w:val="hu-HU"/>
         </w:rPr>
-        <w:t>ehhez bekéri a felületet, amin meg kell jelenítenie,</w:t>
-      </w:r>
-      <w:r>
-        <w:rPr>
-          <w:lang w:val="hu-HU"/>
-        </w:rPr>
-        <w:t xml:space="preserve"> illetve </w:t>
-      </w:r>
-      <w:r>
-        <w:rPr>
-          <w:lang w:val="hu-HU"/>
-        </w:rPr>
-        <w:t>a neve(</w:t>
-      </w:r>
-      <w:proofErr w:type="spellStart"/>
-      <w:r>
-        <w:rPr>
-          <w:lang w:val="hu-HU"/>
-        </w:rPr>
-        <w:t>ket</w:t>
-      </w:r>
-      <w:proofErr w:type="spellEnd"/>
-      <w:r>
-        <w:rPr>
-          <w:lang w:val="hu-HU"/>
-        </w:rPr>
-        <w:t xml:space="preserve">)t is. </w:t>
+        <w:t xml:space="preserve">a neve(ket)t is. </w:t>
       </w:r>
     </w:p>
     <w:p>
@@ -2780,79 +1279,13 @@
           <w:lang w:val="hu-HU"/>
         </w:rPr>
       </w:pPr>
-      <w:proofErr w:type="spellStart"/>
       <w:r>
         <w:rPr>
           <w:b/>
           <w:bCs/>
           <w:lang w:val="hu-HU"/>
         </w:rPr>
-        <w:t>def</w:t>
-      </w:r>
-      <w:proofErr w:type="spellEnd"/>
-      <w:r>
-        <w:rPr>
-          <w:b/>
-          <w:bCs/>
-          <w:lang w:val="hu-HU"/>
-        </w:rPr>
-        <w:t xml:space="preserve"> </w:t>
-      </w:r>
-      <w:proofErr w:type="spellStart"/>
-      <w:proofErr w:type="gramStart"/>
-      <w:r>
-        <w:rPr>
-          <w:b/>
-          <w:bCs/>
-          <w:lang w:val="hu-HU"/>
-        </w:rPr>
-        <w:t>pontszam</w:t>
-      </w:r>
-      <w:proofErr w:type="spellEnd"/>
-      <w:r>
-        <w:rPr>
-          <w:b/>
-          <w:bCs/>
-          <w:lang w:val="hu-HU"/>
-        </w:rPr>
-        <w:t>(</w:t>
-      </w:r>
-      <w:proofErr w:type="spellStart"/>
-      <w:proofErr w:type="gramEnd"/>
-      <w:r>
-        <w:rPr>
-          <w:b/>
-          <w:bCs/>
-          <w:lang w:val="hu-HU"/>
-        </w:rPr>
-        <w:t>felulet</w:t>
-      </w:r>
-      <w:proofErr w:type="spellEnd"/>
-      <w:r>
-        <w:rPr>
-          <w:b/>
-          <w:bCs/>
-          <w:lang w:val="hu-HU"/>
-        </w:rPr>
-        <w:t xml:space="preserve">, </w:t>
-      </w:r>
-      <w:proofErr w:type="spellStart"/>
-      <w:r>
-        <w:rPr>
-          <w:b/>
-          <w:bCs/>
-          <w:lang w:val="hu-HU"/>
-        </w:rPr>
-        <w:t>eredmenyszamlalo</w:t>
-      </w:r>
-      <w:proofErr w:type="spellEnd"/>
-      <w:r>
-        <w:rPr>
-          <w:b/>
-          <w:bCs/>
-          <w:lang w:val="hu-HU"/>
-        </w:rPr>
-        <w:t>):</w:t>
+        <w:t>def pontszam(felulet, eredmenyszamlalo):</w:t>
       </w:r>
       <w:r>
         <w:rPr>
@@ -2872,19 +1305,7 @@
         <w:rPr>
           <w:lang w:val="hu-HU"/>
         </w:rPr>
-        <w:t xml:space="preserve">, </w:t>
-      </w:r>
-      <w:r>
-        <w:rPr>
-          <w:lang w:val="hu-HU"/>
-        </w:rPr>
-        <w:t>ehhez bekéri a felületet, amin meg kell jelenítenie,</w:t>
-      </w:r>
-      <w:r>
-        <w:rPr>
-          <w:lang w:val="hu-HU"/>
-        </w:rPr>
-        <w:t xml:space="preserve"> illetve a jelenlegi eredményt. </w:t>
+        <w:t xml:space="preserve">, ehhez bekéri a felületet, amin meg kell jelenítenie, illetve a jelenlegi eredményt. </w:t>
       </w:r>
     </w:p>
     <w:p>
@@ -2898,21 +1319,7 @@
         <w:rPr>
           <w:lang w:val="hu-HU"/>
         </w:rPr>
-        <w:t xml:space="preserve">A </w:t>
-      </w:r>
-      <w:proofErr w:type="spellStart"/>
-      <w:r>
-        <w:rPr>
-          <w:lang w:val="hu-HU"/>
-        </w:rPr>
-        <w:t>betoltesek</w:t>
-      </w:r>
-      <w:proofErr w:type="spellEnd"/>
-      <w:r>
-        <w:rPr>
-          <w:lang w:val="hu-HU"/>
-        </w:rPr>
-        <w:t xml:space="preserve"> modul</w:t>
+        <w:t>A betoltesek modul</w:t>
       </w:r>
     </w:p>
     <w:p>
@@ -2959,141 +1366,13 @@
           <w:lang w:val="hu-HU"/>
         </w:rPr>
       </w:pPr>
-      <w:proofErr w:type="spellStart"/>
       <w:r>
         <w:rPr>
           <w:b/>
           <w:bCs/>
           <w:lang w:val="hu-HU"/>
         </w:rPr>
-        <w:t>def</w:t>
-      </w:r>
-      <w:proofErr w:type="spellEnd"/>
-      <w:r>
-        <w:rPr>
-          <w:b/>
-          <w:bCs/>
-          <w:lang w:val="hu-HU"/>
-        </w:rPr>
-        <w:t xml:space="preserve"> </w:t>
-      </w:r>
-      <w:proofErr w:type="spellStart"/>
-      <w:proofErr w:type="gramStart"/>
-      <w:r>
-        <w:rPr>
-          <w:b/>
-          <w:bCs/>
-          <w:lang w:val="hu-HU"/>
-        </w:rPr>
-        <w:t>szovegbeolvasas</w:t>
-      </w:r>
-      <w:proofErr w:type="spellEnd"/>
-      <w:r>
-        <w:rPr>
-          <w:b/>
-          <w:bCs/>
-          <w:lang w:val="hu-HU"/>
-        </w:rPr>
-        <w:t>(</w:t>
-      </w:r>
-      <w:proofErr w:type="gramEnd"/>
-      <w:r>
-        <w:rPr>
-          <w:b/>
-          <w:bCs/>
-          <w:lang w:val="hu-HU"/>
-        </w:rPr>
-        <w:t xml:space="preserve">x, y, </w:t>
-      </w:r>
-      <w:proofErr w:type="spellStart"/>
-      <w:r>
-        <w:rPr>
-          <w:b/>
-          <w:bCs/>
-          <w:lang w:val="hu-HU"/>
-        </w:rPr>
-        <w:t>width</w:t>
-      </w:r>
-      <w:proofErr w:type="spellEnd"/>
-      <w:r>
-        <w:rPr>
-          <w:b/>
-          <w:bCs/>
-          <w:lang w:val="hu-HU"/>
-        </w:rPr>
-        <w:t xml:space="preserve">, </w:t>
-      </w:r>
-      <w:proofErr w:type="spellStart"/>
-      <w:r>
-        <w:rPr>
-          <w:b/>
-          <w:bCs/>
-          <w:lang w:val="hu-HU"/>
-        </w:rPr>
-        <w:t>height</w:t>
-      </w:r>
-      <w:proofErr w:type="spellEnd"/>
-      <w:r>
-        <w:rPr>
-          <w:b/>
-          <w:bCs/>
-          <w:lang w:val="hu-HU"/>
-        </w:rPr>
-        <w:t xml:space="preserve">, </w:t>
-      </w:r>
-      <w:proofErr w:type="spellStart"/>
-      <w:r>
-        <w:rPr>
-          <w:b/>
-          <w:bCs/>
-          <w:lang w:val="hu-HU"/>
-        </w:rPr>
-        <w:t>bg_color</w:t>
-      </w:r>
-      <w:proofErr w:type="spellEnd"/>
-      <w:r>
-        <w:rPr>
-          <w:b/>
-          <w:bCs/>
-          <w:lang w:val="hu-HU"/>
-        </w:rPr>
-        <w:t xml:space="preserve">, </w:t>
-      </w:r>
-      <w:proofErr w:type="spellStart"/>
-      <w:r>
-        <w:rPr>
-          <w:b/>
-          <w:bCs/>
-          <w:lang w:val="hu-HU"/>
-        </w:rPr>
-        <w:t>fg_color</w:t>
-      </w:r>
-      <w:proofErr w:type="spellEnd"/>
-      <w:r>
-        <w:rPr>
-          <w:b/>
-          <w:bCs/>
-          <w:lang w:val="hu-HU"/>
-        </w:rPr>
-        <w:t xml:space="preserve">, font, </w:t>
-      </w:r>
-      <w:proofErr w:type="spellStart"/>
-      <w:r>
-        <w:rPr>
-          <w:b/>
-          <w:bCs/>
-          <w:lang w:val="hu-HU"/>
-        </w:rPr>
-        <w:t>felulet</w:t>
-      </w:r>
-      <w:proofErr w:type="spellEnd"/>
-      <w:r>
-        <w:rPr>
-          <w:b/>
-          <w:bCs/>
-          <w:lang w:val="hu-HU"/>
-        </w:rPr>
-        <w:t>):</w:t>
+        <w:t>def szovegbeolvasas(x, y, width, height, bg_color, fg_color, font, felulet):</w:t>
       </w:r>
       <w:r>
         <w:rPr>
@@ -3122,41 +1401,13 @@
           <w:lang w:val="hu-HU"/>
         </w:rPr>
       </w:pPr>
-      <w:proofErr w:type="spellStart"/>
       <w:r>
         <w:rPr>
           <w:b/>
           <w:bCs/>
           <w:lang w:val="hu-HU"/>
         </w:rPr>
-        <w:t>def</w:t>
-      </w:r>
-      <w:proofErr w:type="spellEnd"/>
-      <w:r>
-        <w:rPr>
-          <w:b/>
-          <w:bCs/>
-          <w:lang w:val="hu-HU"/>
-        </w:rPr>
-        <w:t xml:space="preserve"> </w:t>
-      </w:r>
-      <w:proofErr w:type="gramStart"/>
-      <w:r>
-        <w:rPr>
-          <w:b/>
-          <w:bCs/>
-          <w:lang w:val="hu-HU"/>
-        </w:rPr>
-        <w:t>ablak(</w:t>
-      </w:r>
-      <w:proofErr w:type="gramEnd"/>
-      <w:r>
-        <w:rPr>
-          <w:b/>
-          <w:bCs/>
-          <w:lang w:val="hu-HU"/>
-        </w:rPr>
-        <w:t>):</w:t>
+        <w:t>def ablak():</w:t>
       </w:r>
       <w:r>
         <w:rPr>
@@ -3170,38 +1421,8 @@
         <w:rPr>
           <w:lang w:val="hu-HU"/>
         </w:rPr>
-        <w:t xml:space="preserve">Betölti a </w:t>
+        <w:t>Betölti a pygame-t, az ablak címét, faviconját</w:t>
       </w:r>
-      <w:proofErr w:type="spellStart"/>
-      <w:r>
-        <w:rPr>
-          <w:lang w:val="hu-HU"/>
-        </w:rPr>
-        <w:t>pygame</w:t>
-      </w:r>
-      <w:proofErr w:type="spellEnd"/>
-      <w:r>
-        <w:rPr>
-          <w:lang w:val="hu-HU"/>
-        </w:rPr>
-        <w:t>-t, az abla</w:t>
-      </w:r>
-      <w:bookmarkStart w:id="0" w:name="_GoBack"/>
-      <w:bookmarkEnd w:id="0"/>
-      <w:r>
-        <w:rPr>
-          <w:lang w:val="hu-HU"/>
-        </w:rPr>
-        <w:t xml:space="preserve">k címét, </w:t>
-      </w:r>
-      <w:proofErr w:type="spellStart"/>
-      <w:r>
-        <w:rPr>
-          <w:lang w:val="hu-HU"/>
-        </w:rPr>
-        <w:t>faviconját</w:t>
-      </w:r>
-      <w:proofErr w:type="spellEnd"/>
     </w:p>
     <w:p>
       <w:pPr>
@@ -3209,59 +1430,13 @@
           <w:lang w:val="hu-HU"/>
         </w:rPr>
       </w:pPr>
-      <w:proofErr w:type="spellStart"/>
       <w:r>
         <w:rPr>
           <w:b/>
           <w:bCs/>
           <w:lang w:val="hu-HU"/>
         </w:rPr>
-        <w:t>def</w:t>
-      </w:r>
-      <w:proofErr w:type="spellEnd"/>
-      <w:r>
-        <w:rPr>
-          <w:b/>
-          <w:bCs/>
-          <w:lang w:val="hu-HU"/>
-        </w:rPr>
-        <w:t xml:space="preserve"> </w:t>
-      </w:r>
-      <w:proofErr w:type="spellStart"/>
-      <w:r>
-        <w:rPr>
-          <w:b/>
-          <w:bCs/>
-          <w:lang w:val="hu-HU"/>
-        </w:rPr>
-        <w:t>kep</w:t>
-      </w:r>
-      <w:proofErr w:type="spellEnd"/>
-      <w:r>
-        <w:rPr>
-          <w:b/>
-          <w:bCs/>
-          <w:lang w:val="hu-HU"/>
-        </w:rPr>
-        <w:t>(</w:t>
-      </w:r>
-      <w:proofErr w:type="spellStart"/>
-      <w:r>
-        <w:rPr>
-          <w:b/>
-          <w:bCs/>
-          <w:lang w:val="hu-HU"/>
-        </w:rPr>
-        <w:t>kepnev</w:t>
-      </w:r>
-      <w:proofErr w:type="spellEnd"/>
-      <w:r>
-        <w:rPr>
-          <w:b/>
-          <w:bCs/>
-          <w:lang w:val="hu-HU"/>
-        </w:rPr>
-        <w:t>):</w:t>
+        <w:t>def kep(kepnev):</w:t>
       </w:r>
       <w:r>
         <w:rPr>
@@ -3290,69 +1465,13 @@
           <w:lang w:val="hu-HU"/>
         </w:rPr>
       </w:pPr>
-      <w:proofErr w:type="spellStart"/>
       <w:r>
         <w:rPr>
           <w:b/>
           <w:bCs/>
           <w:lang w:val="hu-HU"/>
         </w:rPr>
-        <w:t>def</w:t>
-      </w:r>
-      <w:proofErr w:type="spellEnd"/>
-      <w:r>
-        <w:rPr>
-          <w:b/>
-          <w:bCs/>
-          <w:lang w:val="hu-HU"/>
-        </w:rPr>
-        <w:t xml:space="preserve"> </w:t>
-      </w:r>
-      <w:proofErr w:type="spellStart"/>
-      <w:proofErr w:type="gramStart"/>
-      <w:r>
-        <w:rPr>
-          <w:b/>
-          <w:bCs/>
-          <w:lang w:val="hu-HU"/>
-        </w:rPr>
-        <w:t>kepmegjelenites</w:t>
-      </w:r>
-      <w:proofErr w:type="spellEnd"/>
-      <w:r>
-        <w:rPr>
-          <w:b/>
-          <w:bCs/>
-          <w:lang w:val="hu-HU"/>
-        </w:rPr>
-        <w:t>(</w:t>
-      </w:r>
-      <w:proofErr w:type="gramEnd"/>
-      <w:r>
-        <w:rPr>
-          <w:b/>
-          <w:bCs/>
-          <w:lang w:val="hu-HU"/>
-        </w:rPr>
-        <w:t xml:space="preserve">ablak, </w:t>
-      </w:r>
-      <w:proofErr w:type="spellStart"/>
-      <w:r>
-        <w:rPr>
-          <w:b/>
-          <w:bCs/>
-          <w:lang w:val="hu-HU"/>
-        </w:rPr>
-        <w:t>nev</w:t>
-      </w:r>
-      <w:proofErr w:type="spellEnd"/>
-      <w:r>
-        <w:rPr>
-          <w:b/>
-          <w:bCs/>
-          <w:lang w:val="hu-HU"/>
-        </w:rPr>
-        <w:t>):</w:t>
+        <w:t>def kepmegjelenites(ablak, nev):</w:t>
       </w:r>
       <w:r>
         <w:rPr>
@@ -3372,19 +1491,7 @@
         <w:rPr>
           <w:lang w:val="hu-HU"/>
         </w:rPr>
-        <w:t xml:space="preserve">, </w:t>
-      </w:r>
-      <w:r>
-        <w:rPr>
-          <w:lang w:val="hu-HU"/>
-        </w:rPr>
-        <w:t>ehhez bekéri a felületet, amin meg kell jelenítenie,</w:t>
-      </w:r>
-      <w:r>
-        <w:rPr>
-          <w:lang w:val="hu-HU"/>
-        </w:rPr>
-        <w:t xml:space="preserve"> illetve a kép nevét amit meg kell jelenítenie. </w:t>
+        <w:t xml:space="preserve">, ehhez bekéri a felületet, amin meg kell jelenítenie, illetve a kép nevét amit meg kell jelenítenie. </w:t>
       </w:r>
     </w:p>
     <w:p>
@@ -3393,51 +1500,13 @@
           <w:lang w:val="hu-HU"/>
         </w:rPr>
       </w:pPr>
-      <w:proofErr w:type="spellStart"/>
       <w:r>
         <w:rPr>
           <w:b/>
           <w:bCs/>
           <w:lang w:val="hu-HU"/>
         </w:rPr>
-        <w:t>def</w:t>
-      </w:r>
-      <w:proofErr w:type="spellEnd"/>
-      <w:r>
-        <w:rPr>
-          <w:b/>
-          <w:bCs/>
-          <w:lang w:val="hu-HU"/>
-        </w:rPr>
-        <w:t xml:space="preserve"> </w:t>
-      </w:r>
-      <w:proofErr w:type="spellStart"/>
-      <w:proofErr w:type="gramStart"/>
-      <w:r>
-        <w:rPr>
-          <w:b/>
-          <w:bCs/>
-          <w:lang w:val="hu-HU"/>
-        </w:rPr>
-        <w:t>szamok</w:t>
-      </w:r>
-      <w:proofErr w:type="spellEnd"/>
-      <w:r>
-        <w:rPr>
-          <w:b/>
-          <w:bCs/>
-          <w:lang w:val="hu-HU"/>
-        </w:rPr>
-        <w:t>(</w:t>
-      </w:r>
-      <w:proofErr w:type="gramEnd"/>
-      <w:r>
-        <w:rPr>
-          <w:b/>
-          <w:bCs/>
-          <w:lang w:val="hu-HU"/>
-        </w:rPr>
-        <w:t>):</w:t>
+        <w:t>def szamok():</w:t>
       </w:r>
       <w:r>
         <w:rPr>
@@ -3472,6 +1541,7 @@
         <w:rPr>
           <w:lang w:val="hu-HU"/>
         </w:rPr>
+        <w:lastRenderedPageBreak/>
         <w:t>A main modul</w:t>
       </w:r>
     </w:p>
@@ -3485,21 +1555,7 @@
         <w:rPr>
           <w:lang w:val="hu-HU"/>
         </w:rPr>
-        <w:t xml:space="preserve">A program szíve, a legfontosabb modul. Ide kerül </w:t>
-      </w:r>
-      <w:proofErr w:type="gramStart"/>
-      <w:r>
-        <w:rPr>
-          <w:lang w:val="hu-HU"/>
-        </w:rPr>
-        <w:t>minden</w:t>
-      </w:r>
-      <w:proofErr w:type="gramEnd"/>
-      <w:r>
-        <w:rPr>
-          <w:lang w:val="hu-HU"/>
-        </w:rPr>
-        <w:t xml:space="preserve"> ami a játék működéséhez szükséges</w:t>
+        <w:t>A program szíve, a legfontosabb modul. Ide kerül minden ami a játék működéséhez szükséges</w:t>
       </w:r>
       <w:r>
         <w:rPr>
@@ -3544,79 +1600,7 @@
           <w:bCs/>
           <w:lang w:val="hu-HU"/>
         </w:rPr>
-        <w:t xml:space="preserve"> a </w:t>
-      </w:r>
-      <w:proofErr w:type="spellStart"/>
-      <w:r>
-        <w:rPr>
-          <w:b/>
-          <w:bCs/>
-          <w:lang w:val="hu-HU"/>
-        </w:rPr>
-        <w:t>fomenu</w:t>
-      </w:r>
-      <w:proofErr w:type="spellEnd"/>
-      <w:r>
-        <w:rPr>
-          <w:b/>
-          <w:bCs/>
-          <w:lang w:val="hu-HU"/>
-        </w:rPr>
-        <w:t xml:space="preserve">, </w:t>
-      </w:r>
-      <w:proofErr w:type="spellStart"/>
-      <w:r>
-        <w:rPr>
-          <w:b/>
-          <w:bCs/>
-          <w:lang w:val="hu-HU"/>
-        </w:rPr>
-        <w:t>jatek</w:t>
-      </w:r>
-      <w:proofErr w:type="spellEnd"/>
-      <w:r>
-        <w:rPr>
-          <w:b/>
-          <w:bCs/>
-          <w:lang w:val="hu-HU"/>
-        </w:rPr>
-        <w:t xml:space="preserve">, </w:t>
-      </w:r>
-      <w:proofErr w:type="spellStart"/>
-      <w:r>
-        <w:rPr>
-          <w:b/>
-          <w:bCs/>
-          <w:lang w:val="hu-HU"/>
-        </w:rPr>
-        <w:t>gamover</w:t>
-      </w:r>
-      <w:proofErr w:type="spellEnd"/>
-      <w:r>
-        <w:rPr>
-          <w:b/>
-          <w:bCs/>
-          <w:lang w:val="hu-HU"/>
-        </w:rPr>
-        <w:t xml:space="preserve">, és </w:t>
-      </w:r>
-      <w:proofErr w:type="spellStart"/>
-      <w:r>
-        <w:rPr>
-          <w:b/>
-          <w:bCs/>
-          <w:lang w:val="hu-HU"/>
-        </w:rPr>
-        <w:t>eredmeny</w:t>
-      </w:r>
-      <w:proofErr w:type="spellEnd"/>
-      <w:r>
-        <w:rPr>
-          <w:b/>
-          <w:bCs/>
-          <w:lang w:val="hu-HU"/>
-        </w:rPr>
-        <w:t xml:space="preserve"> mellett</w:t>
+        <w:t xml:space="preserve"> a fomenu, jatek, gamover, és eredmeny mellett</w:t>
       </w:r>
       <w:r>
         <w:rPr>
@@ -3635,79 +1619,13 @@
           <w:lang w:val="hu-HU"/>
         </w:rPr>
       </w:pPr>
-      <w:proofErr w:type="spellStart"/>
       <w:r>
         <w:rPr>
           <w:b/>
           <w:bCs/>
           <w:lang w:val="hu-HU"/>
         </w:rPr>
-        <w:t>def</w:t>
-      </w:r>
-      <w:proofErr w:type="spellEnd"/>
-      <w:r>
-        <w:rPr>
-          <w:b/>
-          <w:bCs/>
-          <w:lang w:val="hu-HU"/>
-        </w:rPr>
-        <w:t xml:space="preserve"> </w:t>
-      </w:r>
-      <w:proofErr w:type="spellStart"/>
-      <w:proofErr w:type="gramStart"/>
-      <w:r>
-        <w:rPr>
-          <w:b/>
-          <w:bCs/>
-          <w:lang w:val="hu-HU"/>
-        </w:rPr>
-        <w:t>talajgeneralas</w:t>
-      </w:r>
-      <w:proofErr w:type="spellEnd"/>
-      <w:r>
-        <w:rPr>
-          <w:b/>
-          <w:bCs/>
-          <w:lang w:val="hu-HU"/>
-        </w:rPr>
-        <w:t>(</w:t>
-      </w:r>
-      <w:proofErr w:type="spellStart"/>
-      <w:proofErr w:type="gramEnd"/>
-      <w:r>
-        <w:rPr>
-          <w:b/>
-          <w:bCs/>
-          <w:lang w:val="hu-HU"/>
-        </w:rPr>
-        <w:t>felulet</w:t>
-      </w:r>
-      <w:proofErr w:type="spellEnd"/>
-      <w:r>
-        <w:rPr>
-          <w:b/>
-          <w:bCs/>
-          <w:lang w:val="hu-HU"/>
-        </w:rPr>
-        <w:t xml:space="preserve">, talaj, </w:t>
-      </w:r>
-      <w:proofErr w:type="spellStart"/>
-      <w:r>
-        <w:rPr>
-          <w:b/>
-          <w:bCs/>
-          <w:lang w:val="hu-HU"/>
-        </w:rPr>
-        <w:t>folyamatosvagynem</w:t>
-      </w:r>
-      <w:proofErr w:type="spellEnd"/>
-      <w:r>
-        <w:rPr>
-          <w:b/>
-          <w:bCs/>
-          <w:lang w:val="hu-HU"/>
-        </w:rPr>
-        <w:t>):</w:t>
+        <w:t>def talajgeneralas(felulet, talaj, folyamatosvagynem):</w:t>
       </w:r>
       <w:r>
         <w:rPr>
@@ -3727,71 +1645,16 @@
         <w:rPr>
           <w:lang w:val="hu-HU"/>
         </w:rPr>
-        <w:t xml:space="preserve">, </w:t>
-      </w:r>
-      <w:r>
-        <w:rPr>
-          <w:lang w:val="hu-HU"/>
-        </w:rPr>
-        <w:t>ehhez bekéri a felületet, amin meg kell jelenítenie,</w:t>
-      </w:r>
-      <w:r>
-        <w:rPr>
-          <w:lang w:val="hu-HU"/>
-        </w:rPr>
-        <w:t xml:space="preserve"> a talajt amit majd meg kell jelenítenie, és bekéri azt is, hogy folyamatosan legyen a talaj vagy nem.</w:t>
+        <w:t>, ehhez bekéri a felületet, amin meg kell jelenítenie, a talajt amit majd meg kell jelenítenie, és bekéri azt is, hogy folyamatosan legyen a talaj vagy nem.</w:t>
       </w:r>
     </w:p>
     <w:p>
-      <w:proofErr w:type="spellStart"/>
       <w:r>
         <w:rPr>
           <w:b/>
           <w:bCs/>
         </w:rPr>
-        <w:t>def</w:t>
-      </w:r>
-      <w:proofErr w:type="spellEnd"/>
-      <w:r>
-        <w:rPr>
-          <w:b/>
-          <w:bCs/>
-        </w:rPr>
-        <w:t xml:space="preserve"> </w:t>
-      </w:r>
-      <w:proofErr w:type="spellStart"/>
-      <w:proofErr w:type="gramStart"/>
-      <w:r>
-        <w:rPr>
-          <w:b/>
-          <w:bCs/>
-        </w:rPr>
-        <w:t>elforgatas</w:t>
-      </w:r>
-      <w:proofErr w:type="spellEnd"/>
-      <w:r>
-        <w:rPr>
-          <w:b/>
-          <w:bCs/>
-        </w:rPr>
-        <w:t>(</w:t>
-      </w:r>
-      <w:proofErr w:type="spellStart"/>
-      <w:proofErr w:type="gramEnd"/>
-      <w:r>
-        <w:rPr>
-          <w:b/>
-          <w:bCs/>
-        </w:rPr>
-        <w:t>kep</w:t>
-      </w:r>
-      <w:proofErr w:type="spellEnd"/>
-      <w:r>
-        <w:rPr>
-          <w:b/>
-          <w:bCs/>
-        </w:rPr>
-        <w:t>, fok):</w:t>
+        <w:t>def elforgatas(kep, fok):</w:t>
       </w:r>
       <w:r>
         <w:t xml:space="preserve"> Ennek segítségével elforgathatok egy képet így például a madarat miután meghal</w:t>
@@ -3801,87 +1664,12 @@
       </w:r>
     </w:p>
     <w:p>
-      <w:proofErr w:type="spellStart"/>
       <w:r>
         <w:rPr>
           <w:b/>
           <w:bCs/>
         </w:rPr>
-        <w:t>def</w:t>
-      </w:r>
-      <w:proofErr w:type="spellEnd"/>
-      <w:r>
-        <w:rPr>
-          <w:b/>
-          <w:bCs/>
-        </w:rPr>
-        <w:t xml:space="preserve"> </w:t>
-      </w:r>
-      <w:proofErr w:type="spellStart"/>
-      <w:proofErr w:type="gramStart"/>
-      <w:r>
-        <w:rPr>
-          <w:b/>
-          <w:bCs/>
-        </w:rPr>
-        <w:t>madarbetoltes</w:t>
-      </w:r>
-      <w:proofErr w:type="spellEnd"/>
-      <w:r>
-        <w:rPr>
-          <w:b/>
-          <w:bCs/>
-        </w:rPr>
-        <w:t>(</w:t>
-      </w:r>
-      <w:proofErr w:type="spellStart"/>
-      <w:proofErr w:type="gramEnd"/>
-      <w:r>
-        <w:rPr>
-          <w:b/>
-          <w:bCs/>
-        </w:rPr>
-        <w:t>felulet</w:t>
-      </w:r>
-      <w:proofErr w:type="spellEnd"/>
-      <w:r>
-        <w:rPr>
-          <w:b/>
-          <w:bCs/>
-        </w:rPr>
-        <w:t xml:space="preserve">, </w:t>
-      </w:r>
-      <w:proofErr w:type="spellStart"/>
-      <w:r>
-        <w:rPr>
-          <w:b/>
-          <w:bCs/>
-        </w:rPr>
-        <w:t>madar</w:t>
-      </w:r>
-      <w:proofErr w:type="spellEnd"/>
-      <w:r>
-        <w:rPr>
-          <w:b/>
-          <w:bCs/>
-        </w:rPr>
-        <w:t xml:space="preserve">, </w:t>
-      </w:r>
-      <w:proofErr w:type="spellStart"/>
-      <w:r>
-        <w:rPr>
-          <w:b/>
-          <w:bCs/>
-        </w:rPr>
-        <w:t>jatekvege</w:t>
-      </w:r>
-      <w:proofErr w:type="spellEnd"/>
-      <w:r>
-        <w:rPr>
-          <w:b/>
-          <w:bCs/>
-        </w:rPr>
-        <w:t>):</w:t>
+        <w:t>def madarbetoltes(felulet, madar, jatekvege):</w:t>
       </w:r>
       <w:r>
         <w:t xml:space="preserve"> </w:t>
@@ -3896,13 +1684,7 @@
         <w:rPr>
           <w:lang w:val="hu-HU"/>
         </w:rPr>
-        <w:t>ehhez bekéri a felületet, amin meg kell jelenítenie,</w:t>
-      </w:r>
-      <w:r>
-        <w:rPr>
-          <w:lang w:val="hu-HU"/>
-        </w:rPr>
-        <w:t xml:space="preserve"> a madarat amit meg kell jelenítenie, és azt is, hogy vége-e a játéknak vagy nem.</w:t>
+        <w:t>ehhez bekéri a felületet, amin meg kell jelenítenie, a madarat amit meg kell jelenítenie, és azt is, hogy vége-e a játéknak vagy nem.</w:t>
       </w:r>
     </w:p>
     <w:p>
@@ -3911,87 +1693,13 @@
           <w:lang w:val="hu-HU"/>
         </w:rPr>
       </w:pPr>
-      <w:proofErr w:type="spellStart"/>
       <w:r>
         <w:rPr>
           <w:b/>
           <w:bCs/>
           <w:lang w:val="hu-HU"/>
         </w:rPr>
-        <w:t>def</w:t>
-      </w:r>
-      <w:proofErr w:type="spellEnd"/>
-      <w:r>
-        <w:rPr>
-          <w:b/>
-          <w:bCs/>
-          <w:lang w:val="hu-HU"/>
-        </w:rPr>
-        <w:t xml:space="preserve"> </w:t>
-      </w:r>
-      <w:proofErr w:type="spellStart"/>
-      <w:proofErr w:type="gramStart"/>
-      <w:r>
-        <w:rPr>
-          <w:b/>
-          <w:bCs/>
-          <w:lang w:val="hu-HU"/>
-        </w:rPr>
-        <w:t>jatekinditouzenet</w:t>
-      </w:r>
-      <w:proofErr w:type="spellEnd"/>
-      <w:r>
-        <w:rPr>
-          <w:b/>
-          <w:bCs/>
-          <w:lang w:val="hu-HU"/>
-        </w:rPr>
-        <w:t>(</w:t>
-      </w:r>
-      <w:proofErr w:type="gramEnd"/>
-      <w:r>
-        <w:rPr>
-          <w:b/>
-          <w:bCs/>
-          <w:lang w:val="hu-HU"/>
-        </w:rPr>
-        <w:t xml:space="preserve">start, </w:t>
-      </w:r>
-      <w:proofErr w:type="spellStart"/>
-      <w:r>
-        <w:rPr>
-          <w:b/>
-          <w:bCs/>
-          <w:lang w:val="hu-HU"/>
-        </w:rPr>
-        <w:t>felulet</w:t>
-      </w:r>
-      <w:proofErr w:type="spellEnd"/>
-      <w:r>
-        <w:rPr>
-          <w:b/>
-          <w:bCs/>
-          <w:lang w:val="hu-HU"/>
-        </w:rPr>
-        <w:t xml:space="preserve">, </w:t>
-      </w:r>
-      <w:proofErr w:type="spellStart"/>
-      <w:r>
-        <w:rPr>
-          <w:b/>
-          <w:bCs/>
-          <w:lang w:val="hu-HU"/>
-        </w:rPr>
-        <w:t>uzenet</w:t>
-      </w:r>
-      <w:proofErr w:type="spellEnd"/>
-      <w:r>
-        <w:rPr>
-          <w:b/>
-          <w:bCs/>
-          <w:lang w:val="hu-HU"/>
-        </w:rPr>
-        <w:t>):</w:t>
+        <w:t>def jatekinditouzenet(start, felulet, uzenet):</w:t>
       </w:r>
       <w:r>
         <w:rPr>
@@ -4011,31 +1719,7 @@
         <w:rPr>
           <w:lang w:val="hu-HU"/>
         </w:rPr>
-        <w:t xml:space="preserve">, bekéri, hogy a játékos elindította-e a játékot vagy nem, emellett </w:t>
-      </w:r>
-      <w:r>
-        <w:rPr>
-          <w:lang w:val="hu-HU"/>
-        </w:rPr>
-        <w:t>bekéri a felületet, amin meg kell jelenítenie,</w:t>
-      </w:r>
-      <w:r>
-        <w:rPr>
-          <w:lang w:val="hu-HU"/>
-        </w:rPr>
-        <w:t xml:space="preserve"> és </w:t>
-      </w:r>
-      <w:r>
-        <w:rPr>
-          <w:lang w:val="hu-HU"/>
-        </w:rPr>
-        <w:t>bekéri az üzenet képét</w:t>
-      </w:r>
-      <w:r>
-        <w:rPr>
-          <w:lang w:val="hu-HU"/>
-        </w:rPr>
-        <w:t>.</w:t>
+        <w:t>, bekéri, hogy a játékos elindította-e a játékot vagy nem, emellett bekéri a felületet, amin meg kell jelenítenie, és bekéri az üzenet képét.</w:t>
       </w:r>
     </w:p>
     <w:p>
@@ -4046,69 +1730,13 @@
           <w:lang w:val="hu-HU"/>
         </w:rPr>
       </w:pPr>
-      <w:proofErr w:type="spellStart"/>
       <w:r>
         <w:rPr>
           <w:b/>
           <w:bCs/>
           <w:lang w:val="hu-HU"/>
         </w:rPr>
-        <w:t>def</w:t>
-      </w:r>
-      <w:proofErr w:type="spellEnd"/>
-      <w:r>
-        <w:rPr>
-          <w:b/>
-          <w:bCs/>
-          <w:lang w:val="hu-HU"/>
-        </w:rPr>
-        <w:t xml:space="preserve"> </w:t>
-      </w:r>
-      <w:proofErr w:type="gramStart"/>
-      <w:r>
-        <w:rPr>
-          <w:b/>
-          <w:bCs/>
-          <w:lang w:val="hu-HU"/>
-        </w:rPr>
-        <w:t>belementazoszlopba(</w:t>
-      </w:r>
-      <w:proofErr w:type="spellStart"/>
-      <w:proofErr w:type="gramEnd"/>
-      <w:r>
-        <w:rPr>
-          <w:b/>
-          <w:bCs/>
-          <w:lang w:val="hu-HU"/>
-        </w:rPr>
-        <w:t>madar</w:t>
-      </w:r>
-      <w:proofErr w:type="spellEnd"/>
-      <w:r>
-        <w:rPr>
-          <w:b/>
-          <w:bCs/>
-          <w:lang w:val="hu-HU"/>
-        </w:rPr>
-        <w:t xml:space="preserve">, </w:t>
-      </w:r>
-      <w:proofErr w:type="spellStart"/>
-      <w:r>
-        <w:rPr>
-          <w:b/>
-          <w:bCs/>
-          <w:lang w:val="hu-HU"/>
-        </w:rPr>
-        <w:t>cso</w:t>
-      </w:r>
-      <w:proofErr w:type="spellEnd"/>
-      <w:r>
-        <w:rPr>
-          <w:b/>
-          <w:bCs/>
-          <w:lang w:val="hu-HU"/>
-        </w:rPr>
-        <w:t>):</w:t>
+        <w:t>def belementazoszlopba(madar, cso):</w:t>
       </w:r>
       <w:r>
         <w:rPr>
@@ -4139,79 +1767,13 @@
           <w:lang w:val="hu-HU"/>
         </w:rPr>
       </w:pPr>
-      <w:proofErr w:type="spellStart"/>
       <w:r>
         <w:rPr>
           <w:b/>
           <w:bCs/>
           <w:lang w:val="hu-HU"/>
         </w:rPr>
-        <w:t>def</w:t>
-      </w:r>
-      <w:proofErr w:type="spellEnd"/>
-      <w:r>
-        <w:rPr>
-          <w:b/>
-          <w:bCs/>
-          <w:lang w:val="hu-HU"/>
-        </w:rPr>
-        <w:t xml:space="preserve"> </w:t>
-      </w:r>
-      <w:proofErr w:type="spellStart"/>
-      <w:proofErr w:type="gramStart"/>
-      <w:r>
-        <w:rPr>
-          <w:b/>
-          <w:bCs/>
-          <w:lang w:val="hu-HU"/>
-        </w:rPr>
-        <w:t>halalutanfold</w:t>
-      </w:r>
-      <w:proofErr w:type="spellEnd"/>
-      <w:r>
-        <w:rPr>
-          <w:b/>
-          <w:bCs/>
-          <w:lang w:val="hu-HU"/>
-        </w:rPr>
-        <w:t>(</w:t>
-      </w:r>
-      <w:proofErr w:type="spellStart"/>
-      <w:proofErr w:type="gramEnd"/>
-      <w:r>
-        <w:rPr>
-          <w:b/>
-          <w:bCs/>
-          <w:lang w:val="hu-HU"/>
-        </w:rPr>
-        <w:t>madar</w:t>
-      </w:r>
-      <w:proofErr w:type="spellEnd"/>
-      <w:r>
-        <w:rPr>
-          <w:b/>
-          <w:bCs/>
-          <w:lang w:val="hu-HU"/>
-        </w:rPr>
-        <w:t xml:space="preserve">, talaj, </w:t>
-      </w:r>
-      <w:proofErr w:type="spellStart"/>
-      <w:r>
-        <w:rPr>
-          <w:b/>
-          <w:bCs/>
-          <w:lang w:val="hu-HU"/>
-        </w:rPr>
-        <w:t>jatekvege</w:t>
-      </w:r>
-      <w:proofErr w:type="spellEnd"/>
-      <w:r>
-        <w:rPr>
-          <w:b/>
-          <w:bCs/>
-          <w:lang w:val="hu-HU"/>
-        </w:rPr>
-        <w:t>):</w:t>
+        <w:t>def halalutanfold(madar, talaj, jatekvege):</w:t>
       </w:r>
       <w:r>
         <w:rPr>
@@ -4242,79 +1804,13 @@
           <w:lang w:val="hu-HU"/>
         </w:rPr>
       </w:pPr>
-      <w:proofErr w:type="spellStart"/>
       <w:r>
         <w:rPr>
           <w:b/>
           <w:bCs/>
           <w:lang w:val="hu-HU"/>
         </w:rPr>
-        <w:t>def</w:t>
-      </w:r>
-      <w:proofErr w:type="spellEnd"/>
-      <w:r>
-        <w:rPr>
-          <w:b/>
-          <w:bCs/>
-          <w:lang w:val="hu-HU"/>
-        </w:rPr>
-        <w:t xml:space="preserve"> </w:t>
-      </w:r>
-      <w:proofErr w:type="spellStart"/>
-      <w:proofErr w:type="gramStart"/>
-      <w:r>
-        <w:rPr>
-          <w:b/>
-          <w:bCs/>
-          <w:lang w:val="hu-HU"/>
-        </w:rPr>
-        <w:t>madarlefele</w:t>
-      </w:r>
-      <w:proofErr w:type="spellEnd"/>
-      <w:r>
-        <w:rPr>
-          <w:b/>
-          <w:bCs/>
-          <w:lang w:val="hu-HU"/>
-        </w:rPr>
-        <w:t>(</w:t>
-      </w:r>
-      <w:proofErr w:type="spellStart"/>
-      <w:proofErr w:type="gramEnd"/>
-      <w:r>
-        <w:rPr>
-          <w:b/>
-          <w:bCs/>
-          <w:lang w:val="hu-HU"/>
-        </w:rPr>
-        <w:t>madar</w:t>
-      </w:r>
-      <w:proofErr w:type="spellEnd"/>
-      <w:r>
-        <w:rPr>
-          <w:b/>
-          <w:bCs/>
-          <w:lang w:val="hu-HU"/>
-        </w:rPr>
-        <w:t xml:space="preserve">, talaj, </w:t>
-      </w:r>
-      <w:proofErr w:type="spellStart"/>
-      <w:r>
-        <w:rPr>
-          <w:b/>
-          <w:bCs/>
-          <w:lang w:val="hu-HU"/>
-        </w:rPr>
-        <w:t>madarklikk</w:t>
-      </w:r>
-      <w:proofErr w:type="spellEnd"/>
-      <w:r>
-        <w:rPr>
-          <w:b/>
-          <w:bCs/>
-          <w:lang w:val="hu-HU"/>
-        </w:rPr>
-        <w:t>):</w:t>
+        <w:t>def madarlefele(madar, talaj, madarklikk):</w:t>
       </w:r>
       <w:r>
         <w:rPr>
@@ -4345,79 +1841,13 @@
           <w:lang w:val="hu-HU"/>
         </w:rPr>
       </w:pPr>
-      <w:proofErr w:type="spellStart"/>
       <w:r>
         <w:rPr>
           <w:b/>
           <w:bCs/>
           <w:lang w:val="hu-HU"/>
         </w:rPr>
-        <w:t>def</w:t>
-      </w:r>
-      <w:proofErr w:type="spellEnd"/>
-      <w:r>
-        <w:rPr>
-          <w:b/>
-          <w:bCs/>
-          <w:lang w:val="hu-HU"/>
-        </w:rPr>
-        <w:t xml:space="preserve"> </w:t>
-      </w:r>
-      <w:proofErr w:type="spellStart"/>
-      <w:proofErr w:type="gramStart"/>
-      <w:r>
-        <w:rPr>
-          <w:b/>
-          <w:bCs/>
-          <w:lang w:val="hu-HU"/>
-        </w:rPr>
-        <w:t>madartalajhozert</w:t>
-      </w:r>
-      <w:proofErr w:type="spellEnd"/>
-      <w:r>
-        <w:rPr>
-          <w:b/>
-          <w:bCs/>
-          <w:lang w:val="hu-HU"/>
-        </w:rPr>
-        <w:t>(</w:t>
-      </w:r>
-      <w:proofErr w:type="spellStart"/>
-      <w:proofErr w:type="gramEnd"/>
-      <w:r>
-        <w:rPr>
-          <w:b/>
-          <w:bCs/>
-          <w:lang w:val="hu-HU"/>
-        </w:rPr>
-        <w:t>madar</w:t>
-      </w:r>
-      <w:proofErr w:type="spellEnd"/>
-      <w:r>
-        <w:rPr>
-          <w:b/>
-          <w:bCs/>
-          <w:lang w:val="hu-HU"/>
-        </w:rPr>
-        <w:t xml:space="preserve">, talaj, </w:t>
-      </w:r>
-      <w:proofErr w:type="spellStart"/>
-      <w:r>
-        <w:rPr>
-          <w:b/>
-          <w:bCs/>
-          <w:lang w:val="hu-HU"/>
-        </w:rPr>
-        <w:t>jatekvege</w:t>
-      </w:r>
-      <w:proofErr w:type="spellEnd"/>
-      <w:r>
-        <w:rPr>
-          <w:b/>
-          <w:bCs/>
-          <w:lang w:val="hu-HU"/>
-        </w:rPr>
-        <w:t>):</w:t>
+        <w:t>def madartalajhozert(madar, talaj, jatekvege):</w:t>
       </w:r>
       <w:r>
         <w:rPr>
@@ -4437,25 +1867,7 @@
         <w:rPr>
           <w:lang w:val="hu-HU"/>
         </w:rPr>
-        <w:t>, ehhez bekéri a madarat, a talajt</w:t>
-      </w:r>
-      <w:r>
-        <w:rPr>
-          <w:lang w:val="hu-HU"/>
-        </w:rPr>
-        <w:t>, hogy tudjuk a magasságukat,</w:t>
-      </w:r>
-      <w:r>
-        <w:rPr>
-          <w:lang w:val="hu-HU"/>
-        </w:rPr>
-        <w:t xml:space="preserve"> és azt, </w:t>
-      </w:r>
-      <w:r>
-        <w:rPr>
-          <w:lang w:val="hu-HU"/>
-        </w:rPr>
-        <w:t>hogy vége-e a játéknak vagy nem.</w:t>
+        <w:t>, ehhez bekéri a madarat, a talajt, hogy tudjuk a magasságukat, és azt, hogy vége-e a játéknak vagy nem.</w:t>
       </w:r>
     </w:p>
     <w:p>
@@ -4466,97 +1878,13 @@
           <w:lang w:val="hu-HU"/>
         </w:rPr>
       </w:pPr>
-      <w:proofErr w:type="spellStart"/>
       <w:r>
         <w:rPr>
           <w:b/>
           <w:bCs/>
           <w:lang w:val="hu-HU"/>
         </w:rPr>
-        <w:t>def</w:t>
-      </w:r>
-      <w:proofErr w:type="spellEnd"/>
-      <w:r>
-        <w:rPr>
-          <w:b/>
-          <w:bCs/>
-          <w:lang w:val="hu-HU"/>
-        </w:rPr>
-        <w:t xml:space="preserve"> </w:t>
-      </w:r>
-      <w:proofErr w:type="spellStart"/>
-      <w:proofErr w:type="gramStart"/>
-      <w:r>
-        <w:rPr>
-          <w:b/>
-          <w:bCs/>
-          <w:lang w:val="hu-HU"/>
-        </w:rPr>
-        <w:t>madarfelklikkutan</w:t>
-      </w:r>
-      <w:proofErr w:type="spellEnd"/>
-      <w:r>
-        <w:rPr>
-          <w:b/>
-          <w:bCs/>
-          <w:lang w:val="hu-HU"/>
-        </w:rPr>
-        <w:t>(</w:t>
-      </w:r>
-      <w:proofErr w:type="spellStart"/>
-      <w:proofErr w:type="gramEnd"/>
-      <w:r>
-        <w:rPr>
-          <w:b/>
-          <w:bCs/>
-          <w:lang w:val="hu-HU"/>
-        </w:rPr>
-        <w:t>madar</w:t>
-      </w:r>
-      <w:proofErr w:type="spellEnd"/>
-      <w:r>
-        <w:rPr>
-          <w:b/>
-          <w:bCs/>
-          <w:lang w:val="hu-HU"/>
-        </w:rPr>
-        <w:t xml:space="preserve">, </w:t>
-      </w:r>
-      <w:proofErr w:type="spellStart"/>
-      <w:r>
-        <w:rPr>
-          <w:b/>
-          <w:bCs/>
-          <w:lang w:val="hu-HU"/>
-        </w:rPr>
-        <w:t>madarklikk</w:t>
-      </w:r>
-      <w:proofErr w:type="spellEnd"/>
-      <w:r>
-        <w:rPr>
-          <w:b/>
-          <w:bCs/>
-          <w:lang w:val="hu-HU"/>
-        </w:rPr>
-        <w:t xml:space="preserve">, </w:t>
-      </w:r>
-      <w:proofErr w:type="spellStart"/>
-      <w:r>
-        <w:rPr>
-          <w:b/>
-          <w:bCs/>
-          <w:lang w:val="hu-HU"/>
-        </w:rPr>
-        <w:t>jatekvege</w:t>
-      </w:r>
-      <w:proofErr w:type="spellEnd"/>
-      <w:r>
-        <w:rPr>
-          <w:b/>
-          <w:bCs/>
-          <w:lang w:val="hu-HU"/>
-        </w:rPr>
-        <w:t>):</w:t>
+        <w:t>def madarfelklikkutan(madar, madarklikk, jatekvege):</w:t>
       </w:r>
       <w:r>
         <w:rPr>
@@ -4576,13 +1904,7 @@
         <w:rPr>
           <w:lang w:val="hu-HU"/>
         </w:rPr>
-        <w:t xml:space="preserve">, ehhez bekéri a madarat (így a magasságát), emellett, hogy klikkelt-e a játékos, illetve azt, </w:t>
-      </w:r>
-      <w:r>
-        <w:rPr>
-          <w:lang w:val="hu-HU"/>
-        </w:rPr>
-        <w:t>hogy vége-e a játéknak vagy nem.</w:t>
+        <w:t>, ehhez bekéri a madarat (így a magasságát), emellett, hogy klikkelt-e a játékos, illetve azt, hogy vége-e a játéknak vagy nem.</w:t>
       </w:r>
     </w:p>
     <w:p>
@@ -4591,115 +1913,13 @@
           <w:lang w:val="hu-HU"/>
         </w:rPr>
       </w:pPr>
-      <w:proofErr w:type="spellStart"/>
       <w:r>
         <w:rPr>
           <w:b/>
           <w:bCs/>
           <w:lang w:val="hu-HU"/>
         </w:rPr>
-        <w:t>def</w:t>
-      </w:r>
-      <w:proofErr w:type="spellEnd"/>
-      <w:r>
-        <w:rPr>
-          <w:b/>
-          <w:bCs/>
-          <w:lang w:val="hu-HU"/>
-        </w:rPr>
-        <w:t xml:space="preserve"> </w:t>
-      </w:r>
-      <w:proofErr w:type="spellStart"/>
-      <w:proofErr w:type="gramStart"/>
-      <w:r>
-        <w:rPr>
-          <w:b/>
-          <w:bCs/>
-          <w:lang w:val="hu-HU"/>
-        </w:rPr>
-        <w:t>madarelerteaklikkmagassagot</w:t>
-      </w:r>
-      <w:proofErr w:type="spellEnd"/>
-      <w:r>
-        <w:rPr>
-          <w:b/>
-          <w:bCs/>
-          <w:lang w:val="hu-HU"/>
-        </w:rPr>
-        <w:t>(</w:t>
-      </w:r>
-      <w:proofErr w:type="spellStart"/>
-      <w:proofErr w:type="gramEnd"/>
-      <w:r>
-        <w:rPr>
-          <w:b/>
-          <w:bCs/>
-          <w:lang w:val="hu-HU"/>
-        </w:rPr>
-        <w:t>madarklikk</w:t>
-      </w:r>
-      <w:proofErr w:type="spellEnd"/>
-      <w:r>
-        <w:rPr>
-          <w:b/>
-          <w:bCs/>
-          <w:lang w:val="hu-HU"/>
-        </w:rPr>
-        <w:t xml:space="preserve">, </w:t>
-      </w:r>
-      <w:proofErr w:type="spellStart"/>
-      <w:r>
-        <w:rPr>
-          <w:b/>
-          <w:bCs/>
-          <w:lang w:val="hu-HU"/>
-        </w:rPr>
-        <w:t>jatekvege</w:t>
-      </w:r>
-      <w:proofErr w:type="spellEnd"/>
-      <w:r>
-        <w:rPr>
-          <w:b/>
-          <w:bCs/>
-          <w:lang w:val="hu-HU"/>
-        </w:rPr>
-        <w:t xml:space="preserve">, </w:t>
-      </w:r>
-      <w:proofErr w:type="spellStart"/>
-      <w:r>
-        <w:rPr>
-          <w:b/>
-          <w:bCs/>
-          <w:lang w:val="hu-HU"/>
-        </w:rPr>
-        <w:t>madar</w:t>
-      </w:r>
-      <w:proofErr w:type="spellEnd"/>
-      <w:r>
-        <w:rPr>
-          <w:b/>
-          <w:bCs/>
-          <w:lang w:val="hu-HU"/>
-        </w:rPr>
-        <w:t xml:space="preserve">, </w:t>
-      </w:r>
-      <w:proofErr w:type="spellStart"/>
-      <w:r>
-        <w:rPr>
-          <w:b/>
-          <w:bCs/>
-          <w:lang w:val="hu-HU"/>
-        </w:rPr>
-        <w:t>ujmadarmagassag</w:t>
-      </w:r>
-      <w:proofErr w:type="spellEnd"/>
-      <w:r>
-        <w:rPr>
-          <w:b/>
-          <w:bCs/>
-          <w:lang w:val="hu-HU"/>
-        </w:rPr>
-        <w:t>):</w:t>
+        <w:t>def madarelerteaklikkmagassagot(madarklikk, jatekvege, madar, ujmadarmagassag):</w:t>
       </w:r>
       <w:r>
         <w:rPr>
@@ -4713,21 +1933,7 @@
         <w:rPr>
           <w:lang w:val="hu-HU"/>
         </w:rPr>
-        <w:t xml:space="preserve">Amennyiben a játékos klikkelt, és a madár felért a klikkmagassághoz, a klikket </w:t>
-      </w:r>
-      <w:proofErr w:type="spellStart"/>
-      <w:r>
-        <w:rPr>
-          <w:lang w:val="hu-HU"/>
-        </w:rPr>
-        <w:t>false</w:t>
-      </w:r>
-      <w:proofErr w:type="spellEnd"/>
-      <w:r>
-        <w:rPr>
-          <w:lang w:val="hu-HU"/>
-        </w:rPr>
-        <w:t xml:space="preserve"> tesszük</w:t>
+        <w:t>Amennyiben a játékos klikkelt, és a madár felért a klikkmagassághoz, a klikket false tesszük</w:t>
       </w:r>
       <w:r>
         <w:rPr>
@@ -4762,59 +1968,13 @@
           <w:lang w:val="hu-HU"/>
         </w:rPr>
       </w:pPr>
-      <w:proofErr w:type="spellStart"/>
       <w:r>
         <w:rPr>
           <w:b/>
           <w:bCs/>
           <w:lang w:val="hu-HU"/>
         </w:rPr>
-        <w:t>def</w:t>
-      </w:r>
-      <w:proofErr w:type="spellEnd"/>
-      <w:r>
-        <w:rPr>
-          <w:b/>
-          <w:bCs/>
-          <w:lang w:val="hu-HU"/>
-        </w:rPr>
-        <w:t xml:space="preserve"> </w:t>
-      </w:r>
-      <w:proofErr w:type="spellStart"/>
-      <w:r>
-        <w:rPr>
-          <w:b/>
-          <w:bCs/>
-          <w:lang w:val="hu-HU"/>
-        </w:rPr>
-        <w:t>kimentapalyarol</w:t>
-      </w:r>
-      <w:proofErr w:type="spellEnd"/>
-      <w:r>
-        <w:rPr>
-          <w:b/>
-          <w:bCs/>
-          <w:lang w:val="hu-HU"/>
-        </w:rPr>
-        <w:t>(</w:t>
-      </w:r>
-      <w:proofErr w:type="spellStart"/>
-      <w:r>
-        <w:rPr>
-          <w:b/>
-          <w:bCs/>
-          <w:lang w:val="hu-HU"/>
-        </w:rPr>
-        <w:t>madarmagassag</w:t>
-      </w:r>
-      <w:proofErr w:type="spellEnd"/>
-      <w:r>
-        <w:rPr>
-          <w:b/>
-          <w:bCs/>
-          <w:lang w:val="hu-HU"/>
-        </w:rPr>
-        <w:t>):</w:t>
+        <w:t>def kimentapalyarol(madarmagassag):</w:t>
       </w:r>
       <w:r>
         <w:rPr>
@@ -4845,79 +2005,13 @@
           <w:lang w:val="hu-HU"/>
         </w:rPr>
       </w:pPr>
-      <w:proofErr w:type="spellStart"/>
       <w:r>
         <w:rPr>
           <w:b/>
           <w:bCs/>
           <w:lang w:val="hu-HU"/>
         </w:rPr>
-        <w:t>def</w:t>
-      </w:r>
-      <w:proofErr w:type="spellEnd"/>
-      <w:r>
-        <w:rPr>
-          <w:b/>
-          <w:bCs/>
-          <w:lang w:val="hu-HU"/>
-        </w:rPr>
-        <w:t xml:space="preserve"> </w:t>
-      </w:r>
-      <w:proofErr w:type="spellStart"/>
-      <w:proofErr w:type="gramStart"/>
-      <w:r>
-        <w:rPr>
-          <w:b/>
-          <w:bCs/>
-          <w:lang w:val="hu-HU"/>
-        </w:rPr>
-        <w:t>csoszelesseg</w:t>
-      </w:r>
-      <w:proofErr w:type="spellEnd"/>
-      <w:r>
-        <w:rPr>
-          <w:b/>
-          <w:bCs/>
-          <w:lang w:val="hu-HU"/>
-        </w:rPr>
-        <w:t>(</w:t>
-      </w:r>
-      <w:proofErr w:type="spellStart"/>
-      <w:proofErr w:type="gramEnd"/>
-      <w:r>
-        <w:rPr>
-          <w:b/>
-          <w:bCs/>
-          <w:lang w:val="hu-HU"/>
-        </w:rPr>
-        <w:t>cso</w:t>
-      </w:r>
-      <w:proofErr w:type="spellEnd"/>
-      <w:r>
-        <w:rPr>
-          <w:b/>
-          <w:bCs/>
-          <w:lang w:val="hu-HU"/>
-        </w:rPr>
-        <w:t xml:space="preserve">, </w:t>
-      </w:r>
-      <w:proofErr w:type="spellStart"/>
-      <w:r>
-        <w:rPr>
-          <w:b/>
-          <w:bCs/>
-          <w:lang w:val="hu-HU"/>
-        </w:rPr>
-        <w:t>jatekvege</w:t>
-      </w:r>
-      <w:proofErr w:type="spellEnd"/>
-      <w:r>
-        <w:rPr>
-          <w:b/>
-          <w:bCs/>
-          <w:lang w:val="hu-HU"/>
-        </w:rPr>
-        <w:t>):</w:t>
+        <w:t>def csoszelesseg(cso, jatekvege):</w:t>
       </w:r>
       <w:r>
         <w:rPr>
@@ -4937,19 +2031,7 @@
         <w:rPr>
           <w:lang w:val="hu-HU"/>
         </w:rPr>
-        <w:t xml:space="preserve">. Ehhez bekéri a csövet (így a szélességét), illetve azt, </w:t>
-      </w:r>
-      <w:r>
-        <w:rPr>
-          <w:lang w:val="hu-HU"/>
-        </w:rPr>
-        <w:t>hogy vége-e a játéknak</w:t>
-      </w:r>
-      <w:r>
-        <w:rPr>
-          <w:lang w:val="hu-HU"/>
-        </w:rPr>
-        <w:t>.</w:t>
+        <w:t>. Ehhez bekéri a csövet (így a szélességét), illetve azt, hogy vége-e a játéknak.</w:t>
       </w:r>
     </w:p>
     <w:p>
@@ -4960,79 +2042,13 @@
           <w:lang w:val="hu-HU"/>
         </w:rPr>
       </w:pPr>
-      <w:proofErr w:type="spellStart"/>
       <w:r>
         <w:rPr>
           <w:b/>
           <w:bCs/>
           <w:lang w:val="hu-HU"/>
         </w:rPr>
-        <w:t>def</w:t>
-      </w:r>
-      <w:proofErr w:type="spellEnd"/>
-      <w:r>
-        <w:rPr>
-          <w:b/>
-          <w:bCs/>
-          <w:lang w:val="hu-HU"/>
-        </w:rPr>
-        <w:t xml:space="preserve"> </w:t>
-      </w:r>
-      <w:proofErr w:type="spellStart"/>
-      <w:proofErr w:type="gramStart"/>
-      <w:r>
-        <w:rPr>
-          <w:b/>
-          <w:bCs/>
-          <w:lang w:val="hu-HU"/>
-        </w:rPr>
-        <w:t>csomagassag</w:t>
-      </w:r>
-      <w:proofErr w:type="spellEnd"/>
-      <w:r>
-        <w:rPr>
-          <w:b/>
-          <w:bCs/>
-          <w:lang w:val="hu-HU"/>
-        </w:rPr>
-        <w:t>(</w:t>
-      </w:r>
-      <w:proofErr w:type="spellStart"/>
-      <w:proofErr w:type="gramEnd"/>
-      <w:r>
-        <w:rPr>
-          <w:b/>
-          <w:bCs/>
-          <w:lang w:val="hu-HU"/>
-        </w:rPr>
-        <w:t>cso</w:t>
-      </w:r>
-      <w:proofErr w:type="spellEnd"/>
-      <w:r>
-        <w:rPr>
-          <w:b/>
-          <w:bCs/>
-          <w:lang w:val="hu-HU"/>
-        </w:rPr>
-        <w:t xml:space="preserve">, </w:t>
-      </w:r>
-      <w:proofErr w:type="spellStart"/>
-      <w:r>
-        <w:rPr>
-          <w:b/>
-          <w:bCs/>
-          <w:lang w:val="hu-HU"/>
-        </w:rPr>
-        <w:t>jatekvege</w:t>
-      </w:r>
-      <w:proofErr w:type="spellEnd"/>
-      <w:r>
-        <w:rPr>
-          <w:b/>
-          <w:bCs/>
-          <w:lang w:val="hu-HU"/>
-        </w:rPr>
-        <w:t>):</w:t>
+        <w:t>def csomagassag(cso, jatekvege):</w:t>
       </w:r>
       <w:r>
         <w:rPr>
@@ -5046,33 +2062,13 @@
         <w:rPr>
           <w:lang w:val="hu-HU"/>
         </w:rPr>
-        <w:t xml:space="preserve">Véletlenszerűen generálja az </w:t>
-      </w:r>
-      <w:proofErr w:type="spellStart"/>
-      <w:r>
-        <w:rPr>
-          <w:lang w:val="hu-HU"/>
-        </w:rPr>
-        <w:t>alsőcső</w:t>
-      </w:r>
-      <w:proofErr w:type="spellEnd"/>
-      <w:r>
-        <w:rPr>
-          <w:lang w:val="hu-HU"/>
-        </w:rPr>
-        <w:t xml:space="preserve"> magasságát</w:t>
+        <w:t>Véletlenszerűen generálja az alsőcső magasságát</w:t>
       </w:r>
       <w:r>
         <w:rPr>
           <w:lang w:val="hu-HU"/>
         </w:rPr>
-        <w:t>, e</w:t>
-      </w:r>
-      <w:r>
-        <w:rPr>
-          <w:lang w:val="hu-HU"/>
-        </w:rPr>
-        <w:t>hhez bekéri a csövet (így a szélességét), illetve azt, hogy vége-e a játéknak.</w:t>
+        <w:t>, ehhez bekéri a csövet (így a szélességét), illetve azt, hogy vége-e a játéknak.</w:t>
       </w:r>
     </w:p>
     <w:p>
@@ -5081,97 +2077,13 @@
           <w:lang w:val="hu-HU"/>
         </w:rPr>
       </w:pPr>
-      <w:proofErr w:type="spellStart"/>
       <w:r>
         <w:rPr>
           <w:b/>
           <w:bCs/>
           <w:lang w:val="hu-HU"/>
         </w:rPr>
-        <w:t>def</w:t>
-      </w:r>
-      <w:proofErr w:type="spellEnd"/>
-      <w:r>
-        <w:rPr>
-          <w:b/>
-          <w:bCs/>
-          <w:lang w:val="hu-HU"/>
-        </w:rPr>
-        <w:t xml:space="preserve"> </w:t>
-      </w:r>
-      <w:proofErr w:type="spellStart"/>
-      <w:proofErr w:type="gramStart"/>
-      <w:r>
-        <w:rPr>
-          <w:b/>
-          <w:bCs/>
-          <w:lang w:val="hu-HU"/>
-        </w:rPr>
-        <w:t>csogeneralas</w:t>
-      </w:r>
-      <w:proofErr w:type="spellEnd"/>
-      <w:r>
-        <w:rPr>
-          <w:b/>
-          <w:bCs/>
-          <w:lang w:val="hu-HU"/>
-        </w:rPr>
-        <w:t>(</w:t>
-      </w:r>
-      <w:proofErr w:type="spellStart"/>
-      <w:proofErr w:type="gramEnd"/>
-      <w:r>
-        <w:rPr>
-          <w:b/>
-          <w:bCs/>
-          <w:lang w:val="hu-HU"/>
-        </w:rPr>
-        <w:t>felulet</w:t>
-      </w:r>
-      <w:proofErr w:type="spellEnd"/>
-      <w:r>
-        <w:rPr>
-          <w:b/>
-          <w:bCs/>
-          <w:lang w:val="hu-HU"/>
-        </w:rPr>
-        <w:t xml:space="preserve">, </w:t>
-      </w:r>
-      <w:proofErr w:type="spellStart"/>
-      <w:r>
-        <w:rPr>
-          <w:b/>
-          <w:bCs/>
-          <w:lang w:val="hu-HU"/>
-        </w:rPr>
-        <w:t>cso</w:t>
-      </w:r>
-      <w:proofErr w:type="spellEnd"/>
-      <w:r>
-        <w:rPr>
-          <w:b/>
-          <w:bCs/>
-          <w:lang w:val="hu-HU"/>
-        </w:rPr>
-        <w:t xml:space="preserve">, start, </w:t>
-      </w:r>
-      <w:proofErr w:type="spellStart"/>
-      <w:r>
-        <w:rPr>
-          <w:b/>
-          <w:bCs/>
-          <w:lang w:val="hu-HU"/>
-        </w:rPr>
-        <w:t>jatekvege</w:t>
-      </w:r>
-      <w:proofErr w:type="spellEnd"/>
-      <w:r>
-        <w:rPr>
-          <w:b/>
-          <w:bCs/>
-          <w:lang w:val="hu-HU"/>
-        </w:rPr>
-        <w:t>):</w:t>
+        <w:t>def csogeneralas(felulet, cso, start, jatekvege):</w:t>
       </w:r>
       <w:r>
         <w:t xml:space="preserve"> </w:t>
@@ -5192,25 +2104,7 @@
         <w:rPr>
           <w:lang w:val="hu-HU"/>
         </w:rPr>
-        <w:t xml:space="preserve">, ehhez </w:t>
-      </w:r>
-      <w:r>
-        <w:rPr>
-          <w:lang w:val="hu-HU"/>
-        </w:rPr>
-        <w:t>bekéri a felületet, amin meg kell jelenítenie</w:t>
-      </w:r>
-      <w:r>
-        <w:rPr>
-          <w:lang w:val="hu-HU"/>
-        </w:rPr>
-        <w:t xml:space="preserve">, a csövet, így a magasságot és a szélességet, illetve, hogy elindult-e a játék vagy nem és </w:t>
-      </w:r>
-      <w:r>
-        <w:rPr>
-          <w:lang w:val="hu-HU"/>
-        </w:rPr>
-        <w:t>azt, hogy vége-e a játéknak.</w:t>
+        <w:t>, ehhez bekéri a felületet, amin meg kell jelenítenie, a csövet, így a magasságot és a szélességet, illetve, hogy elindult-e a játék vagy nem és azt, hogy vége-e a játéknak.</w:t>
       </w:r>
     </w:p>
     <w:p>
@@ -5219,59 +2113,13 @@
           <w:lang w:val="hu-HU"/>
         </w:rPr>
       </w:pPr>
-      <w:proofErr w:type="spellStart"/>
       <w:r>
         <w:rPr>
           <w:b/>
           <w:bCs/>
           <w:lang w:val="hu-HU"/>
         </w:rPr>
-        <w:t>def</w:t>
-      </w:r>
-      <w:proofErr w:type="spellEnd"/>
-      <w:r>
-        <w:rPr>
-          <w:b/>
-          <w:bCs/>
-          <w:lang w:val="hu-HU"/>
-        </w:rPr>
-        <w:t xml:space="preserve"> </w:t>
-      </w:r>
-      <w:proofErr w:type="gramStart"/>
-      <w:r>
-        <w:rPr>
-          <w:b/>
-          <w:bCs/>
-          <w:lang w:val="hu-HU"/>
-        </w:rPr>
-        <w:t>klikkeltobjektum(</w:t>
-      </w:r>
-      <w:proofErr w:type="gramEnd"/>
-      <w:r>
-        <w:rPr>
-          <w:b/>
-          <w:bCs/>
-          <w:lang w:val="hu-HU"/>
-        </w:rPr>
-        <w:t xml:space="preserve">objektum, </w:t>
-      </w:r>
-      <w:proofErr w:type="spellStart"/>
-      <w:r>
-        <w:rPr>
-          <w:b/>
-          <w:bCs/>
-          <w:lang w:val="hu-HU"/>
-        </w:rPr>
-        <w:t>event</w:t>
-      </w:r>
-      <w:proofErr w:type="spellEnd"/>
-      <w:r>
-        <w:rPr>
-          <w:b/>
-          <w:bCs/>
-          <w:lang w:val="hu-HU"/>
-        </w:rPr>
-        <w:t>, szel, mag):</w:t>
+        <w:t>def klikkeltobjektum(objektum, event, szel, mag):</w:t>
       </w:r>
       <w:r>
         <w:rPr>
@@ -5291,21 +2139,7 @@
         <w:rPr>
           <w:lang w:val="hu-HU"/>
         </w:rPr>
-        <w:t xml:space="preserve"> Ehhez bekéri az objektum nevét (így megtudja a pozíciót), a Python </w:t>
-      </w:r>
-      <w:proofErr w:type="spellStart"/>
-      <w:r>
-        <w:rPr>
-          <w:lang w:val="hu-HU"/>
-        </w:rPr>
-        <w:t>eventjét</w:t>
-      </w:r>
-      <w:proofErr w:type="spellEnd"/>
-      <w:r>
-        <w:rPr>
-          <w:lang w:val="hu-HU"/>
-        </w:rPr>
-        <w:t xml:space="preserve">, és az Objektum pontos szélességét és magasságát. </w:t>
+        <w:t xml:space="preserve"> Ehhez bekéri az objektum nevét (így megtudja a pozíciót), a Python eventjét, és az Objektum pontos szélességét és magasságát. </w:t>
       </w:r>
     </w:p>
     <w:sectPr>

</xml_diff>